<commit_message>
Update Small Syntax Fixes
</commit_message>
<xml_diff>
--- a/RyanMowerResume.docx
+++ b/RyanMowerResume.docx
@@ -1,6 +1,6 @@
 
 <file path=word/document.xml><?xml version="1.0" encoding="utf-8"?>
-<w:document xmlns:wpc="http://schemas.microsoft.com/office/word/2010/wordprocessingCanvas" xmlns:cx="http://schemas.microsoft.com/office/drawing/2014/chartex" xmlns:cx1="http://schemas.microsoft.com/office/drawing/2015/9/8/chartex" xmlns:cx2="http://schemas.microsoft.com/office/drawing/2015/10/21/chartex" xmlns:cx3="http://schemas.microsoft.com/office/drawing/2016/5/9/chartex" xmlns:cx4="http://schemas.microsoft.com/office/drawing/2016/5/10/chartex" xmlns:cx5="http://schemas.microsoft.com/office/drawing/2016/5/11/chartex" xmlns:cx6="http://schemas.microsoft.com/office/drawing/2016/5/12/chartex" xmlns:cx7="http://schemas.microsoft.com/office/drawing/2016/5/13/chartex" xmlns:cx8="http://schemas.microsoft.com/office/drawing/2016/5/14/chartex" xmlns:mc="http://schemas.openxmlformats.org/markup-compatibility/2006" xmlns:aink="http://schemas.microsoft.com/office/drawing/2016/ink" xmlns:am3d="http://schemas.microsoft.com/office/drawing/2017/model3d" xmlns:o="urn:schemas-microsoft-com:office:office" xmlns:r="http://schemas.openxmlformats.org/officeDocument/2006/relationships" xmlns:m="http://schemas.openxmlformats.org/officeDocument/2006/math" xmlns:v="urn:schemas-microsoft-com:vml" xmlns:wp14="http://schemas.microsoft.com/office/word/2010/wordprocessingDrawing" xmlns:wp="http://schemas.openxmlformats.org/drawingml/2006/wordprocessingDrawing" xmlns:w10="urn:schemas-microsoft-com:office:word" xmlns:w="http://schemas.openxmlformats.org/wordprocessingml/2006/main" xmlns:w14="http://schemas.microsoft.com/office/word/2010/wordml" xmlns:w15="http://schemas.microsoft.com/office/word/2012/wordml" xmlns:w16cex="http://schemas.microsoft.com/office/word/2018/wordml/cex" xmlns:w16cid="http://schemas.microsoft.com/office/word/2016/wordml/cid" xmlns:w16="http://schemas.microsoft.com/office/word/2018/wordml" xmlns:w16sdtdh="http://schemas.microsoft.com/office/word/2020/wordml/sdtdatahash" xmlns:w16se="http://schemas.microsoft.com/office/word/2015/wordml/symex" xmlns:wpg="http://schemas.microsoft.com/office/word/2010/wordprocessingGroup" xmlns:wpi="http://schemas.microsoft.com/office/word/2010/wordprocessingInk" xmlns:wne="http://schemas.microsoft.com/office/word/2006/wordml" xmlns:wps="http://schemas.microsoft.com/office/word/2010/wordprocessingShape" mc:Ignorable="w14 w15 w16se w16cid w16 w16cex w16sdtdh wp14">
+<w:document xmlns:wpc="http://schemas.microsoft.com/office/word/2010/wordprocessingCanvas" xmlns:cx="http://schemas.microsoft.com/office/drawing/2014/chartex" xmlns:cx1="http://schemas.microsoft.com/office/drawing/2015/9/8/chartex" xmlns:cx2="http://schemas.microsoft.com/office/drawing/2015/10/21/chartex" xmlns:cx3="http://schemas.microsoft.com/office/drawing/2016/5/9/chartex" xmlns:cx4="http://schemas.microsoft.com/office/drawing/2016/5/10/chartex" xmlns:cx5="http://schemas.microsoft.com/office/drawing/2016/5/11/chartex" xmlns:cx6="http://schemas.microsoft.com/office/drawing/2016/5/12/chartex" xmlns:cx7="http://schemas.microsoft.com/office/drawing/2016/5/13/chartex" xmlns:cx8="http://schemas.microsoft.com/office/drawing/2016/5/14/chartex" xmlns:mc="http://schemas.openxmlformats.org/markup-compatibility/2006" xmlns:aink="http://schemas.microsoft.com/office/drawing/2016/ink" xmlns:am3d="http://schemas.microsoft.com/office/drawing/2017/model3d" xmlns:o="urn:schemas-microsoft-com:office:office" xmlns:r="http://schemas.openxmlformats.org/officeDocument/2006/relationships" xmlns:m="http://schemas.openxmlformats.org/officeDocument/2006/math" xmlns:v="urn:schemas-microsoft-com:vml" xmlns:wp14="http://schemas.microsoft.com/office/word/2010/wordprocessingDrawing" xmlns:wp="http://schemas.openxmlformats.org/drawingml/2006/wordprocessingDrawing" xmlns:w10="urn:schemas-microsoft-com:office:word" xmlns:w="http://schemas.openxmlformats.org/wordprocessingml/2006/main" xmlns:w14="http://schemas.microsoft.com/office/word/2010/wordml" xmlns:w15="http://schemas.microsoft.com/office/word/2012/wordml" xmlns:w16cex="http://schemas.microsoft.com/office/word/2018/wordml/cex" xmlns:w16cid="http://schemas.microsoft.com/office/word/2016/wordml/cid" xmlns:w16="http://schemas.microsoft.com/office/word/2018/wordml" xmlns:w16se="http://schemas.microsoft.com/office/word/2015/wordml/symex" xmlns:wpg="http://schemas.microsoft.com/office/word/2010/wordprocessingGroup" xmlns:wpi="http://schemas.microsoft.com/office/word/2010/wordprocessingInk" xmlns:wne="http://schemas.microsoft.com/office/word/2006/wordml" xmlns:wps="http://schemas.microsoft.com/office/word/2010/wordprocessingShape" mc:Ignorable="w14 w15 w16se w16cid w16 w16cex wp14">
   <w:background w:color="FFFFFF"/>
   <w:body>
     <w:p>
@@ -23,16 +23,16 @@
         <mc:AlternateContent>
           <mc:Choice Requires="wps">
             <w:drawing>
-              <wp:anchor distT="0" distB="0" distL="114300" distR="114300" simplePos="0" relativeHeight="251688960" behindDoc="0" locked="0" layoutInCell="1" allowOverlap="1" wp14:anchorId="6CBCBB7A" wp14:editId="63220466">
+              <wp:anchor distT="0" distB="0" distL="114300" distR="114300" simplePos="0" relativeHeight="251688960" behindDoc="0" locked="0" layoutInCell="1" allowOverlap="1" wp14:anchorId="6CBCBB7A" wp14:editId="1E6CC5AD">
                 <wp:simplePos x="0" y="0"/>
-                <wp:positionH relativeFrom="column">
-                  <wp:posOffset>3570694</wp:posOffset>
+                <wp:positionH relativeFrom="margin">
+                  <wp:align>right</wp:align>
                 </wp:positionH>
                 <wp:positionV relativeFrom="paragraph">
-                  <wp:posOffset>-292394</wp:posOffset>
+                  <wp:posOffset>-283210</wp:posOffset>
                 </wp:positionV>
-                <wp:extent cx="3399244" cy="680132"/>
-                <wp:effectExtent l="0" t="0" r="4445" b="5715"/>
+                <wp:extent cx="3517900" cy="762000"/>
+                <wp:effectExtent l="0" t="0" r="6350" b="0"/>
                 <wp:wrapNone/>
                 <wp:docPr id="15" name="Text Box 15"/>
                 <wp:cNvGraphicFramePr/>
@@ -43,7 +43,7 @@
                       <wps:spPr>
                         <a:xfrm>
                           <a:off x="0" y="0"/>
-                          <a:ext cx="3399244" cy="680132"/>
+                          <a:ext cx="3517900" cy="762000"/>
                         </a:xfrm>
                         <a:prstGeom prst="rect">
                           <a:avLst/>
@@ -57,35 +57,6 @@
                       </wps:spPr>
                       <wps:txbx>
                         <w:txbxContent>
-                          <w:p>
-                            <w:pPr>
-                              <w:rPr>
-                                <w:rFonts w:ascii="Cambria" w:eastAsia="Calibri" w:hAnsi="Cambria" w:cs="Calibri"/>
-                                <w:color w:val="auto"/>
-                                <w:sz w:val="18"/>
-                                <w:szCs w:val="18"/>
-                              </w:rPr>
-                            </w:pPr>
-                            <w:r>
-                              <w:rPr>
-                                <w:rFonts w:ascii="Cambria" w:eastAsia="Calibri" w:hAnsi="Cambria" w:cs="Calibri"/>
-                                <w:b/>
-                                <w:color w:val="auto"/>
-                                <w:sz w:val="18"/>
-                                <w:szCs w:val="18"/>
-                              </w:rPr>
-                              <w:t>ADDRESS:</w:t>
-                            </w:r>
-                            <w:r>
-                              <w:rPr>
-                                <w:rFonts w:ascii="Cambria" w:eastAsia="Calibri" w:hAnsi="Cambria" w:cs="Calibri"/>
-                                <w:color w:val="auto"/>
-                                <w:sz w:val="18"/>
-                                <w:szCs w:val="18"/>
-                              </w:rPr>
-                              <w:t xml:space="preserve"> 1220 SE Brook Ave, Apt. 406 Minneapolis, MN, 55414</w:t>
-                            </w:r>
-                          </w:p>
                           <w:p>
                             <w:pPr>
                               <w:rPr>
@@ -181,6 +152,35 @@
                                 <w:sz w:val="18"/>
                                 <w:szCs w:val="18"/>
                               </w:rPr>
+                              <w:t>ADDRESS:</w:t>
+                            </w:r>
+                            <w:r>
+                              <w:rPr>
+                                <w:rFonts w:ascii="Cambria" w:eastAsia="Calibri" w:hAnsi="Cambria" w:cs="Calibri"/>
+                                <w:color w:val="auto"/>
+                                <w:sz w:val="18"/>
+                                <w:szCs w:val="18"/>
+                              </w:rPr>
+                              <w:t xml:space="preserve"> 1220 SE Brook Ave, Apt. 406 Minneapolis, MN, 55414</w:t>
+                            </w:r>
+                          </w:p>
+                          <w:p>
+                            <w:pPr>
+                              <w:rPr>
+                                <w:rFonts w:ascii="Cambria" w:eastAsia="Calibri" w:hAnsi="Cambria" w:cs="Calibri"/>
+                                <w:color w:val="auto"/>
+                                <w:sz w:val="18"/>
+                                <w:szCs w:val="18"/>
+                              </w:rPr>
+                            </w:pPr>
+                            <w:r>
+                              <w:rPr>
+                                <w:rFonts w:ascii="Cambria" w:eastAsia="Calibri" w:hAnsi="Cambria" w:cs="Calibri"/>
+                                <w:b/>
+                                <w:color w:val="auto"/>
+                                <w:sz w:val="18"/>
+                                <w:szCs w:val="18"/>
+                              </w:rPr>
                               <w:t>GitHub</w:t>
                             </w:r>
                             <w:r>
@@ -208,7 +208,61 @@
                               </w:r>
                             </w:hyperlink>
                           </w:p>
-                          <w:p/>
+                          <w:p>
+                            <w:pPr>
+                              <w:rPr>
+                                <w:rFonts w:ascii="Cambria" w:eastAsia="Calibri" w:hAnsi="Cambria" w:cs="Calibri"/>
+                                <w:b/>
+                                <w:color w:val="auto"/>
+                                <w:sz w:val="18"/>
+                                <w:szCs w:val="18"/>
+                              </w:rPr>
+                            </w:pPr>
+                            <w:proofErr w:type="spellStart"/>
+                            <w:r>
+                              <w:rPr>
+                                <w:rFonts w:ascii="Cambria" w:eastAsia="Calibri" w:hAnsi="Cambria" w:cs="Calibri"/>
+                                <w:b/>
+                                <w:color w:val="auto"/>
+                                <w:sz w:val="18"/>
+                                <w:szCs w:val="18"/>
+                              </w:rPr>
+                              <w:t>Linkden</w:t>
+                            </w:r>
+                            <w:proofErr w:type="spellEnd"/>
+                            <w:r>
+                              <w:rPr>
+                                <w:rFonts w:ascii="Cambria" w:eastAsia="Calibri" w:hAnsi="Cambria" w:cs="Calibri"/>
+                                <w:b/>
+                                <w:color w:val="auto"/>
+                                <w:sz w:val="18"/>
+                                <w:szCs w:val="18"/>
+                              </w:rPr>
+                              <w:t xml:space="preserve">: </w:t>
+                            </w:r>
+                            <w:hyperlink r:id="rId10" w:history="1">
+                              <w:r>
+                                <w:rPr>
+                                  <w:rStyle w:val="Hyperlink"/>
+                                  <w:rFonts w:ascii="Cambria" w:eastAsia="Calibri" w:hAnsi="Cambria" w:cs="Calibri"/>
+                                  <w:bCs/>
+                                  <w:sz w:val="18"/>
+                                  <w:szCs w:val="18"/>
+                                </w:rPr>
+                                <w:t>https://www.linkedin.com/in/ryan-mower-25b269191/</w:t>
+                              </w:r>
+                            </w:hyperlink>
+                          </w:p>
+                          <w:p>
+                            <w:pPr>
+                              <w:rPr>
+                                <w:rFonts w:ascii="Cambria" w:eastAsia="Calibri" w:hAnsi="Cambria" w:cs="Calibri"/>
+                                <w:color w:val="auto"/>
+                                <w:sz w:val="18"/>
+                                <w:szCs w:val="18"/>
+                              </w:rPr>
+                            </w:pPr>
+                          </w:p>
                         </w:txbxContent>
                       </wps:txbx>
                       <wps:bodyPr rot="0" spcFirstLastPara="0" vertOverflow="overflow" horzOverflow="overflow" vert="horz" wrap="square" lIns="91440" tIns="45720" rIns="91440" bIns="45720" numCol="1" spcCol="0" rtlCol="0" fromWordArt="0" anchor="t" anchorCtr="0" forceAA="0" compatLnSpc="1">
@@ -235,38 +289,9 @@
                 <v:stroke joinstyle="miter"/>
                 <v:path gradientshapeok="t" o:connecttype="rect"/>
               </v:shapetype>
-              <v:shape id="Text Box 15" o:spid="_x0000_s1026" type="#_x0000_t202" style="position:absolute;left:0;text-align:left;margin-left:281.15pt;margin-top:-23pt;width:267.65pt;height:53.55pt;z-index:251688960;visibility:visible;mso-wrap-style:square;mso-width-percent:0;mso-height-percent:0;mso-wrap-distance-left:9pt;mso-wrap-distance-top:0;mso-wrap-distance-right:9pt;mso-wrap-distance-bottom:0;mso-position-horizontal:absolute;mso-position-horizontal-relative:text;mso-position-vertical:absolute;mso-position-vertical-relative:text;mso-width-percent:0;mso-height-percent:0;mso-width-relative:margin;mso-height-relative:margin;v-text-anchor:top" o:gfxdata="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" fillcolor="white [3201]" stroked="f" strokeweight=".5pt">
+              <v:shape id="Text Box 15" o:spid="_x0000_s1026" type="#_x0000_t202" style="position:absolute;left:0;text-align:left;margin-left:225.8pt;margin-top:-22.3pt;width:277pt;height:60pt;z-index:251688960;visibility:visible;mso-wrap-style:square;mso-width-percent:0;mso-height-percent:0;mso-wrap-distance-left:9pt;mso-wrap-distance-top:0;mso-wrap-distance-right:9pt;mso-wrap-distance-bottom:0;mso-position-horizontal:right;mso-position-horizontal-relative:margin;mso-position-vertical:absolute;mso-position-vertical-relative:text;mso-width-percent:0;mso-height-percent:0;mso-width-relative:margin;mso-height-relative:margin;v-text-anchor:top" o:gfxdata="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" fillcolor="white [3201]" stroked="f" strokeweight=".5pt">
                 <v:textbox>
                   <w:txbxContent>
-                    <w:p>
-                      <w:pPr>
-                        <w:rPr>
-                          <w:rFonts w:ascii="Cambria" w:eastAsia="Calibri" w:hAnsi="Cambria" w:cs="Calibri"/>
-                          <w:color w:val="auto"/>
-                          <w:sz w:val="18"/>
-                          <w:szCs w:val="18"/>
-                        </w:rPr>
-                      </w:pPr>
-                      <w:r>
-                        <w:rPr>
-                          <w:rFonts w:ascii="Cambria" w:eastAsia="Calibri" w:hAnsi="Cambria" w:cs="Calibri"/>
-                          <w:b/>
-                          <w:color w:val="auto"/>
-                          <w:sz w:val="18"/>
-                          <w:szCs w:val="18"/>
-                        </w:rPr>
-                        <w:t>ADDRESS:</w:t>
-                      </w:r>
-                      <w:r>
-                        <w:rPr>
-                          <w:rFonts w:ascii="Cambria" w:eastAsia="Calibri" w:hAnsi="Cambria" w:cs="Calibri"/>
-                          <w:color w:val="auto"/>
-                          <w:sz w:val="18"/>
-                          <w:szCs w:val="18"/>
-                        </w:rPr>
-                        <w:t xml:space="preserve"> 1220 SE Brook Ave, Apt. 406 Minneapolis, MN, 55414</w:t>
-                      </w:r>
-                    </w:p>
                     <w:p>
                       <w:pPr>
                         <w:rPr>
@@ -295,7 +320,7 @@
                         </w:rPr>
                         <w:t xml:space="preserve"> </w:t>
                       </w:r>
-                      <w:hyperlink r:id="rId10" w:history="1">
+                      <w:hyperlink r:id="rId11" w:history="1">
                         <w:r>
                           <w:rPr>
                             <w:rStyle w:val="Hyperlink"/>
@@ -362,6 +387,35 @@
                           <w:sz w:val="18"/>
                           <w:szCs w:val="18"/>
                         </w:rPr>
+                        <w:t>ADDRESS:</w:t>
+                      </w:r>
+                      <w:r>
+                        <w:rPr>
+                          <w:rFonts w:ascii="Cambria" w:eastAsia="Calibri" w:hAnsi="Cambria" w:cs="Calibri"/>
+                          <w:color w:val="auto"/>
+                          <w:sz w:val="18"/>
+                          <w:szCs w:val="18"/>
+                        </w:rPr>
+                        <w:t xml:space="preserve"> 1220 SE Brook Ave, Apt. 406 Minneapolis, MN, 55414</w:t>
+                      </w:r>
+                    </w:p>
+                    <w:p>
+                      <w:pPr>
+                        <w:rPr>
+                          <w:rFonts w:ascii="Cambria" w:eastAsia="Calibri" w:hAnsi="Cambria" w:cs="Calibri"/>
+                          <w:color w:val="auto"/>
+                          <w:sz w:val="18"/>
+                          <w:szCs w:val="18"/>
+                        </w:rPr>
+                      </w:pPr>
+                      <w:r>
+                        <w:rPr>
+                          <w:rFonts w:ascii="Cambria" w:eastAsia="Calibri" w:hAnsi="Cambria" w:cs="Calibri"/>
+                          <w:b/>
+                          <w:color w:val="auto"/>
+                          <w:sz w:val="18"/>
+                          <w:szCs w:val="18"/>
+                        </w:rPr>
                         <w:t>GitHub</w:t>
                       </w:r>
                       <w:r>
@@ -377,7 +431,7 @@
                       <w:r>
                         <w:t xml:space="preserve"> </w:t>
                       </w:r>
-                      <w:hyperlink r:id="rId11" w:history="1">
+                      <w:hyperlink r:id="rId12" w:history="1">
                         <w:r>
                           <w:rPr>
                             <w:rStyle w:val="Hyperlink"/>
@@ -389,9 +443,64 @@
                         </w:r>
                       </w:hyperlink>
                     </w:p>
-                    <w:p/>
+                    <w:p>
+                      <w:pPr>
+                        <w:rPr>
+                          <w:rFonts w:ascii="Cambria" w:eastAsia="Calibri" w:hAnsi="Cambria" w:cs="Calibri"/>
+                          <w:b/>
+                          <w:color w:val="auto"/>
+                          <w:sz w:val="18"/>
+                          <w:szCs w:val="18"/>
+                        </w:rPr>
+                      </w:pPr>
+                      <w:proofErr w:type="spellStart"/>
+                      <w:r>
+                        <w:rPr>
+                          <w:rFonts w:ascii="Cambria" w:eastAsia="Calibri" w:hAnsi="Cambria" w:cs="Calibri"/>
+                          <w:b/>
+                          <w:color w:val="auto"/>
+                          <w:sz w:val="18"/>
+                          <w:szCs w:val="18"/>
+                        </w:rPr>
+                        <w:t>Linkden</w:t>
+                      </w:r>
+                      <w:proofErr w:type="spellEnd"/>
+                      <w:r>
+                        <w:rPr>
+                          <w:rFonts w:ascii="Cambria" w:eastAsia="Calibri" w:hAnsi="Cambria" w:cs="Calibri"/>
+                          <w:b/>
+                          <w:color w:val="auto"/>
+                          <w:sz w:val="18"/>
+                          <w:szCs w:val="18"/>
+                        </w:rPr>
+                        <w:t xml:space="preserve">: </w:t>
+                      </w:r>
+                      <w:hyperlink r:id="rId13" w:history="1">
+                        <w:r>
+                          <w:rPr>
+                            <w:rStyle w:val="Hyperlink"/>
+                            <w:rFonts w:ascii="Cambria" w:eastAsia="Calibri" w:hAnsi="Cambria" w:cs="Calibri"/>
+                            <w:bCs/>
+                            <w:sz w:val="18"/>
+                            <w:szCs w:val="18"/>
+                          </w:rPr>
+                          <w:t>https://www.linkedin.com/in/ryan-mower-25b269191/</w:t>
+                        </w:r>
+                      </w:hyperlink>
+                    </w:p>
+                    <w:p>
+                      <w:pPr>
+                        <w:rPr>
+                          <w:rFonts w:ascii="Cambria" w:eastAsia="Calibri" w:hAnsi="Cambria" w:cs="Calibri"/>
+                          <w:color w:val="auto"/>
+                          <w:sz w:val="18"/>
+                          <w:szCs w:val="18"/>
+                        </w:rPr>
+                      </w:pPr>
+                    </w:p>
                   </w:txbxContent>
                 </v:textbox>
+                <w10:wrap anchorx="margin"/>
               </v:shape>
             </w:pict>
           </mc:Fallback>
@@ -734,9 +843,9 @@
               </wp:anchor>
             </w:drawing>
           </mc:Choice>
-          <mc:Fallback>
+          <mc:Fallback xmlns:w16sdtdh="http://schemas.microsoft.com/office/word/2020/wordml/sdtdatahash">
             <w:pict>
-              <v:line w14:anchorId="320E780A" id="Straight Connector 5" o:spid="_x0000_s1026" style="position:absolute;flip:y;z-index:251667456;visibility:visible;mso-wrap-style:square;mso-width-percent:0;mso-height-percent:0;mso-wrap-distance-left:9pt;mso-wrap-distance-top:0;mso-wrap-distance-right:9pt;mso-wrap-distance-bottom:0;mso-position-horizontal:absolute;mso-position-horizontal-relative:margin;mso-position-vertical:absolute;mso-position-vertical-relative:text;mso-width-percent:0;mso-height-percent:0;mso-width-relative:margin;mso-height-relative:margin" from=".55pt,5.9pt" to="528.55pt,7.4pt" o:gfxdata="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" strokecolor="black [3213]" strokeweight=".5pt">
+              <v:line w14:anchorId="320E780A" id="Straight Connector 5" o:spid="_x0000_s1026" style="position:absolute;flip:y;z-index:251667456;visibility:visible;mso-wrap-style:square;mso-width-percent:0;mso-height-percent:0;mso-wrap-distance-left:9pt;mso-wrap-distance-top:0;mso-wrap-distance-right:9pt;mso-wrap-distance-bottom:0;mso-position-horizontal:absolute;mso-position-horizontal-relative:margin;mso-position-vertical:absolute;mso-position-vertical-relative:text;mso-width-percent:0;mso-height-percent:0;mso-width-relative:margin;mso-height-relative:margin" from=".55pt,5.9pt" to="528.55pt,7.4pt" o:gfxdata="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" strokecolor="black [3213]" strokeweight=".5pt">
                 <v:stroke joinstyle="miter"/>
                 <w10:wrap anchorx="margin"/>
               </v:line>
@@ -892,7 +1001,15 @@
           <w:sz w:val="22"/>
           <w:szCs w:val="22"/>
         </w:rPr>
-        <w:t>and Master of Science</w:t>
+        <w:t xml:space="preserve">| </w:t>
+      </w:r>
+      <w:r>
+        <w:rPr>
+          <w:rFonts w:ascii="Cambria" w:eastAsia="Calibri" w:hAnsi="Cambria" w:cs="Calibri"/>
+          <w:sz w:val="22"/>
+          <w:szCs w:val="22"/>
+        </w:rPr>
+        <w:t>Master of Science</w:t>
       </w:r>
       <w:r>
         <w:rPr>
@@ -1078,102 +1195,16 @@
         <mc:AlternateContent>
           <mc:Choice Requires="wps">
             <w:drawing>
-              <wp:anchor distT="0" distB="0" distL="114300" distR="114300" simplePos="0" relativeHeight="251685888" behindDoc="0" locked="0" layoutInCell="1" allowOverlap="1" wp14:anchorId="16ED4F67" wp14:editId="6A6810F7">
+              <wp:anchor distT="0" distB="0" distL="114300" distR="114300" simplePos="0" relativeHeight="251684864" behindDoc="1" locked="0" layoutInCell="1" allowOverlap="1" wp14:anchorId="16A2F900" wp14:editId="48DBED65">
                 <wp:simplePos x="0" y="0"/>
                 <wp:positionH relativeFrom="column">
-                  <wp:posOffset>5845359</wp:posOffset>
+                  <wp:posOffset>3648710</wp:posOffset>
                 </wp:positionH>
                 <wp:positionV relativeFrom="paragraph">
-                  <wp:posOffset>100624</wp:posOffset>
+                  <wp:posOffset>70485</wp:posOffset>
                 </wp:positionV>
-                <wp:extent cx="864020" cy="272053"/>
+                <wp:extent cx="2082800" cy="481330"/>
                 <wp:effectExtent l="0" t="0" r="0" b="0"/>
-                <wp:wrapNone/>
-                <wp:docPr id="16" name="Text Box 16"/>
-                <wp:cNvGraphicFramePr/>
-                <a:graphic xmlns:a="http://schemas.openxmlformats.org/drawingml/2006/main">
-                  <a:graphicData uri="http://schemas.microsoft.com/office/word/2010/wordprocessingShape">
-                    <wps:wsp>
-                      <wps:cNvSpPr txBox="1"/>
-                      <wps:spPr>
-                        <a:xfrm>
-                          <a:off x="0" y="0"/>
-                          <a:ext cx="864020" cy="272053"/>
-                        </a:xfrm>
-                        <a:prstGeom prst="rect">
-                          <a:avLst/>
-                        </a:prstGeom>
-                        <a:solidFill>
-                          <a:schemeClr val="lt1"/>
-                        </a:solidFill>
-                        <a:ln w="6350">
-                          <a:noFill/>
-                        </a:ln>
-                      </wps:spPr>
-                      <wps:txbx>
-                        <w:txbxContent>
-                          <w:p>
-                            <w:r>
-                              <w:t>2020-2021</w:t>
-                            </w:r>
-                          </w:p>
-                        </w:txbxContent>
-                      </wps:txbx>
-                      <wps:bodyPr rot="0" spcFirstLastPara="0" vertOverflow="overflow" horzOverflow="overflow" vert="horz" wrap="square" lIns="91440" tIns="45720" rIns="91440" bIns="45720" numCol="1" spcCol="0" rtlCol="0" fromWordArt="0" anchor="t" anchorCtr="0" forceAA="0" compatLnSpc="1">
-                        <a:prstTxWarp prst="textNoShape">
-                          <a:avLst/>
-                        </a:prstTxWarp>
-                        <a:noAutofit/>
-                      </wps:bodyPr>
-                    </wps:wsp>
-                  </a:graphicData>
-                </a:graphic>
-                <wp14:sizeRelH relativeFrom="margin">
-                  <wp14:pctWidth>0</wp14:pctWidth>
-                </wp14:sizeRelH>
-                <wp14:sizeRelV relativeFrom="margin">
-                  <wp14:pctHeight>0</wp14:pctHeight>
-                </wp14:sizeRelV>
-              </wp:anchor>
-            </w:drawing>
-          </mc:Choice>
-          <mc:Fallback>
-            <w:pict>
-              <v:shape w14:anchorId="16ED4F67" id="Text Box 16" o:spid="_x0000_s1027" type="#_x0000_t202" style="position:absolute;margin-left:460.25pt;margin-top:7.9pt;width:68.05pt;height:21.4pt;z-index:251685888;visibility:visible;mso-wrap-style:square;mso-width-percent:0;mso-height-percent:0;mso-wrap-distance-left:9pt;mso-wrap-distance-top:0;mso-wrap-distance-right:9pt;mso-wrap-distance-bottom:0;mso-position-horizontal:absolute;mso-position-horizontal-relative:text;mso-position-vertical:absolute;mso-position-vertical-relative:text;mso-width-percent:0;mso-height-percent:0;mso-width-relative:margin;mso-height-relative:margin;v-text-anchor:top" o:gfxdata="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" fillcolor="white [3201]" stroked="f" strokeweight=".5pt">
-                <v:textbox>
-                  <w:txbxContent>
-                    <w:p>
-                      <w:r>
-                        <w:t>2020-2021</w:t>
-                      </w:r>
-                    </w:p>
-                  </w:txbxContent>
-                </v:textbox>
-              </v:shape>
-            </w:pict>
-          </mc:Fallback>
-        </mc:AlternateContent>
-      </w:r>
-      <w:r>
-        <w:rPr>
-          <w:rFonts w:ascii="Cambria" w:hAnsi="Cambria"/>
-          <w:noProof/>
-          <w:sz w:val="22"/>
-          <w:szCs w:val="22"/>
-        </w:rPr>
-        <mc:AlternateContent>
-          <mc:Choice Requires="wps">
-            <w:drawing>
-              <wp:anchor distT="0" distB="0" distL="114300" distR="114300" simplePos="0" relativeHeight="251684864" behindDoc="1" locked="0" layoutInCell="1" allowOverlap="1" wp14:anchorId="16A2F900" wp14:editId="154FBD2C">
-                <wp:simplePos x="0" y="0"/>
-                <wp:positionH relativeFrom="column">
-                  <wp:posOffset>3404439</wp:posOffset>
-                </wp:positionH>
-                <wp:positionV relativeFrom="paragraph">
-                  <wp:posOffset>85510</wp:posOffset>
-                </wp:positionV>
-                <wp:extent cx="2085739" cy="481330"/>
-                <wp:effectExtent l="0" t="0" r="0" b="1270"/>
                 <wp:wrapNone/>
                 <wp:docPr id="13" name="Text Box 2"/>
                 <wp:cNvGraphicFramePr>
@@ -1188,7 +1219,7 @@
                       <wps:spPr bwMode="auto">
                         <a:xfrm>
                           <a:off x="0" y="0"/>
-                          <a:ext cx="2085739" cy="481330"/>
+                          <a:ext cx="2082800" cy="481330"/>
                         </a:xfrm>
                         <a:prstGeom prst="rect">
                           <a:avLst/>
@@ -1273,7 +1304,7 @@
           </mc:Choice>
           <mc:Fallback>
             <w:pict>
-              <v:shape w14:anchorId="16A2F900" id="Text Box 2" o:spid="_x0000_s1028" type="#_x0000_t202" style="position:absolute;margin-left:268.05pt;margin-top:6.75pt;width:164.25pt;height:37.9pt;z-index:-251631616;visibility:visible;mso-wrap-style:square;mso-width-percent:0;mso-wrap-distance-left:9pt;mso-wrap-distance-top:0;mso-wrap-distance-right:9pt;mso-wrap-distance-bottom:0;mso-position-horizontal:absolute;mso-position-horizontal-relative:text;mso-position-vertical:absolute;mso-position-vertical-relative:text;mso-width-percent:0;mso-width-relative:margin;v-text-anchor:top" o:gfxdata="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" stroked="f">
+              <v:shape w14:anchorId="16A2F900" id="Text Box 2" o:spid="_x0000_s1027" type="#_x0000_t202" style="position:absolute;margin-left:287.3pt;margin-top:5.55pt;width:164pt;height:37.9pt;z-index:-251631616;visibility:visible;mso-wrap-style:square;mso-width-percent:0;mso-wrap-distance-left:9pt;mso-wrap-distance-top:0;mso-wrap-distance-right:9pt;mso-wrap-distance-bottom:0;mso-position-horizontal:absolute;mso-position-horizontal-relative:text;mso-position-vertical:absolute;mso-position-vertical-relative:text;mso-width-percent:0;mso-width-relative:margin;v-text-anchor:top" o:gfxdata="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" stroked="f">
                 <v:textbox>
                   <w:txbxContent>
                     <w:p>
@@ -1345,16 +1376,16 @@
         <mc:AlternateContent>
           <mc:Choice Requires="wps">
             <w:drawing>
-              <wp:anchor distT="0" distB="0" distL="114300" distR="114300" simplePos="0" relativeHeight="251673600" behindDoc="1" locked="0" layoutInCell="1" allowOverlap="1" wp14:anchorId="738E9841" wp14:editId="2FC5633E">
+              <wp:anchor distT="0" distB="0" distL="114300" distR="114300" simplePos="0" relativeHeight="251693056" behindDoc="1" locked="0" layoutInCell="1" allowOverlap="1" wp14:anchorId="738E9841" wp14:editId="04FC11D4">
                 <wp:simplePos x="0" y="0"/>
                 <wp:positionH relativeFrom="column">
-                  <wp:posOffset>1564640</wp:posOffset>
+                  <wp:posOffset>1784350</wp:posOffset>
                 </wp:positionH>
                 <wp:positionV relativeFrom="paragraph">
-                  <wp:posOffset>95885</wp:posOffset>
+                  <wp:posOffset>93345</wp:posOffset>
                 </wp:positionV>
-                <wp:extent cx="2506980" cy="481330"/>
-                <wp:effectExtent l="0" t="0" r="7620" b="0"/>
+                <wp:extent cx="1968500" cy="481330"/>
+                <wp:effectExtent l="0" t="0" r="0" b="0"/>
                 <wp:wrapNone/>
                 <wp:docPr id="7" name="Text Box 2"/>
                 <wp:cNvGraphicFramePr>
@@ -1369,7 +1400,7 @@
                       <wps:spPr bwMode="auto">
                         <a:xfrm>
                           <a:off x="0" y="0"/>
-                          <a:ext cx="2506980" cy="481330"/>
+                          <a:ext cx="1968500" cy="481330"/>
                         </a:xfrm>
                         <a:prstGeom prst="rect">
                           <a:avLst/>
@@ -1454,7 +1485,7 @@
           </mc:Choice>
           <mc:Fallback>
             <w:pict>
-              <v:shape w14:anchorId="738E9841" id="_x0000_s1029" type="#_x0000_t202" style="position:absolute;margin-left:123.2pt;margin-top:7.55pt;width:197.4pt;height:37.9pt;z-index:-251642880;visibility:visible;mso-wrap-style:square;mso-width-percent:0;mso-wrap-distance-left:9pt;mso-wrap-distance-top:0;mso-wrap-distance-right:9pt;mso-wrap-distance-bottom:0;mso-position-horizontal:absolute;mso-position-horizontal-relative:text;mso-position-vertical:absolute;mso-position-vertical-relative:text;mso-width-percent:0;mso-width-relative:margin;v-text-anchor:top" o:gfxdata="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" stroked="f">
+              <v:shape w14:anchorId="738E9841" id="_x0000_s1028" type="#_x0000_t202" style="position:absolute;margin-left:140.5pt;margin-top:7.35pt;width:155pt;height:37.9pt;z-index:-251623424;visibility:visible;mso-wrap-style:square;mso-width-percent:0;mso-wrap-distance-left:9pt;mso-wrap-distance-top:0;mso-wrap-distance-right:9pt;mso-wrap-distance-bottom:0;mso-position-horizontal:absolute;mso-position-horizontal-relative:text;mso-position-vertical:absolute;mso-position-vertical-relative:text;mso-width-percent:0;mso-width-relative:margin;v-text-anchor:top" o:gfxdata="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" stroked="f">
                 <v:textbox>
                   <w:txbxContent>
                     <w:p>
@@ -1526,16 +1557,16 @@
         <mc:AlternateContent>
           <mc:Choice Requires="wps">
             <w:drawing>
-              <wp:anchor distT="0" distB="0" distL="114300" distR="114300" simplePos="0" relativeHeight="251682816" behindDoc="1" locked="0" layoutInCell="1" allowOverlap="1" wp14:anchorId="17E43BFD" wp14:editId="737C0230">
+              <wp:anchor distT="0" distB="0" distL="114300" distR="114300" simplePos="0" relativeHeight="251682816" behindDoc="1" locked="0" layoutInCell="1" allowOverlap="1" wp14:anchorId="17E43BFD" wp14:editId="4E1D62D9">
                 <wp:simplePos x="0" y="0"/>
                 <wp:positionH relativeFrom="column">
                   <wp:posOffset>-82550</wp:posOffset>
                 </wp:positionH>
                 <wp:positionV relativeFrom="paragraph">
-                  <wp:posOffset>101600</wp:posOffset>
+                  <wp:posOffset>103505</wp:posOffset>
                 </wp:positionV>
-                <wp:extent cx="1974850" cy="481330"/>
-                <wp:effectExtent l="0" t="0" r="6350" b="0"/>
+                <wp:extent cx="1943100" cy="481330"/>
+                <wp:effectExtent l="0" t="0" r="0" b="0"/>
                 <wp:wrapNone/>
                 <wp:docPr id="10" name="Text Box 2"/>
                 <wp:cNvGraphicFramePr>
@@ -1550,7 +1581,7 @@
                       <wps:spPr bwMode="auto">
                         <a:xfrm>
                           <a:off x="0" y="0"/>
-                          <a:ext cx="1974850" cy="481330"/>
+                          <a:ext cx="1943100" cy="481330"/>
                         </a:xfrm>
                         <a:prstGeom prst="rect">
                           <a:avLst/>
@@ -1635,7 +1666,7 @@
           </mc:Choice>
           <mc:Fallback>
             <w:pict>
-              <v:shape w14:anchorId="17E43BFD" id="_x0000_s1030" type="#_x0000_t202" style="position:absolute;margin-left:-6.5pt;margin-top:8pt;width:155.5pt;height:37.9pt;z-index:-251633664;visibility:visible;mso-wrap-style:square;mso-width-percent:0;mso-wrap-distance-left:9pt;mso-wrap-distance-top:0;mso-wrap-distance-right:9pt;mso-wrap-distance-bottom:0;mso-position-horizontal:absolute;mso-position-horizontal-relative:text;mso-position-vertical:absolute;mso-position-vertical-relative:text;mso-width-percent:0;mso-width-relative:margin;v-text-anchor:top" o:gfxdata="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" stroked="f">
+              <v:shape w14:anchorId="17E43BFD" id="_x0000_s1029" type="#_x0000_t202" style="position:absolute;margin-left:-6.5pt;margin-top:8.15pt;width:153pt;height:37.9pt;z-index:-251633664;visibility:visible;mso-wrap-style:square;mso-width-percent:0;mso-wrap-distance-left:9pt;mso-wrap-distance-top:0;mso-wrap-distance-right:9pt;mso-wrap-distance-bottom:0;mso-position-horizontal:absolute;mso-position-horizontal-relative:text;mso-position-vertical:absolute;mso-position-vertical-relative:text;mso-width-percent:0;mso-width-relative:margin;v-text-anchor:top" o:gfxdata="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" stroked="f">
                 <v:textbox>
                   <w:txbxContent>
                     <w:p>
@@ -1688,6 +1719,92 @@
                           <w:szCs w:val="22"/>
                         </w:rPr>
                         <w:t>ure</w:t>
+                      </w:r>
+                    </w:p>
+                  </w:txbxContent>
+                </v:textbox>
+              </v:shape>
+            </w:pict>
+          </mc:Fallback>
+        </mc:AlternateContent>
+      </w:r>
+      <w:r>
+        <w:rPr>
+          <w:rFonts w:ascii="Cambria" w:hAnsi="Cambria"/>
+          <w:noProof/>
+          <w:sz w:val="22"/>
+          <w:szCs w:val="22"/>
+        </w:rPr>
+        <mc:AlternateContent>
+          <mc:Choice Requires="wps">
+            <w:drawing>
+              <wp:anchor distT="0" distB="0" distL="114300" distR="114300" simplePos="0" relativeHeight="251685888" behindDoc="0" locked="0" layoutInCell="1" allowOverlap="1" wp14:anchorId="16ED4F67" wp14:editId="0E16A671">
+                <wp:simplePos x="0" y="0"/>
+                <wp:positionH relativeFrom="column">
+                  <wp:posOffset>5845359</wp:posOffset>
+                </wp:positionH>
+                <wp:positionV relativeFrom="paragraph">
+                  <wp:posOffset>100624</wp:posOffset>
+                </wp:positionV>
+                <wp:extent cx="864020" cy="272053"/>
+                <wp:effectExtent l="0" t="0" r="0" b="0"/>
+                <wp:wrapNone/>
+                <wp:docPr id="16" name="Text Box 16"/>
+                <wp:cNvGraphicFramePr/>
+                <a:graphic xmlns:a="http://schemas.openxmlformats.org/drawingml/2006/main">
+                  <a:graphicData uri="http://schemas.microsoft.com/office/word/2010/wordprocessingShape">
+                    <wps:wsp>
+                      <wps:cNvSpPr txBox="1"/>
+                      <wps:spPr>
+                        <a:xfrm>
+                          <a:off x="0" y="0"/>
+                          <a:ext cx="864020" cy="272053"/>
+                        </a:xfrm>
+                        <a:prstGeom prst="rect">
+                          <a:avLst/>
+                        </a:prstGeom>
+                        <a:solidFill>
+                          <a:schemeClr val="lt1"/>
+                        </a:solidFill>
+                        <a:ln w="6350">
+                          <a:noFill/>
+                        </a:ln>
+                      </wps:spPr>
+                      <wps:txbx>
+                        <w:txbxContent>
+                          <w:p>
+                            <w:r>
+                              <w:t>2020-2021</w:t>
+                            </w:r>
+                          </w:p>
+                        </w:txbxContent>
+                      </wps:txbx>
+                      <wps:bodyPr rot="0" spcFirstLastPara="0" vertOverflow="overflow" horzOverflow="overflow" vert="horz" wrap="square" lIns="91440" tIns="45720" rIns="91440" bIns="45720" numCol="1" spcCol="0" rtlCol="0" fromWordArt="0" anchor="t" anchorCtr="0" forceAA="0" compatLnSpc="1">
+                        <a:prstTxWarp prst="textNoShape">
+                          <a:avLst/>
+                        </a:prstTxWarp>
+                        <a:noAutofit/>
+                      </wps:bodyPr>
+                    </wps:wsp>
+                  </a:graphicData>
+                </a:graphic>
+                <wp14:sizeRelH relativeFrom="margin">
+                  <wp14:pctWidth>0</wp14:pctWidth>
+                </wp14:sizeRelH>
+                <wp14:sizeRelV relativeFrom="margin">
+                  <wp14:pctHeight>0</wp14:pctHeight>
+                </wp14:sizeRelV>
+              </wp:anchor>
+            </w:drawing>
+          </mc:Choice>
+          <mc:Fallback>
+            <w:pict>
+              <v:shape w14:anchorId="16ED4F67" id="Text Box 16" o:spid="_x0000_s1030" type="#_x0000_t202" style="position:absolute;margin-left:460.25pt;margin-top:7.9pt;width:68.05pt;height:21.4pt;z-index:251685888;visibility:visible;mso-wrap-style:square;mso-width-percent:0;mso-height-percent:0;mso-wrap-distance-left:9pt;mso-wrap-distance-top:0;mso-wrap-distance-right:9pt;mso-wrap-distance-bottom:0;mso-position-horizontal:absolute;mso-position-horizontal-relative:text;mso-position-vertical:absolute;mso-position-vertical-relative:text;mso-width-percent:0;mso-height-percent:0;mso-width-relative:margin;mso-height-relative:margin;v-text-anchor:top" o:gfxdata="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" fillcolor="white [3201]" stroked="f" strokeweight=".5pt">
+                <v:textbox>
+                  <w:txbxContent>
+                    <w:p>
+                      <w:r>
+                        <w:t>2020-2021</w:t>
                       </w:r>
                     </w:p>
                   </w:txbxContent>
@@ -1800,9 +1917,9 @@
               </wp:anchor>
             </w:drawing>
           </mc:Choice>
-          <mc:Fallback>
+          <mc:Fallback xmlns:w16sdtdh="http://schemas.microsoft.com/office/word/2020/wordml/sdtdatahash">
             <w:pict>
-              <v:line w14:anchorId="0E9EB596" id="Straight Connector 4" o:spid="_x0000_s1026" style="position:absolute;flip:y;z-index:251672576;visibility:visible;mso-wrap-style:square;mso-width-percent:0;mso-height-percent:0;mso-wrap-distance-left:9pt;mso-wrap-distance-top:0;mso-wrap-distance-right:9pt;mso-wrap-distance-bottom:0;mso-position-horizontal:absolute;mso-position-horizontal-relative:margin;mso-position-vertical:absolute;mso-position-vertical-relative:text;mso-width-percent:0;mso-height-percent:0;mso-width-relative:margin;mso-height-relative:margin" from=".55pt,5.05pt" to="528.55pt,6.55pt" o:gfxdata="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" strokecolor="black [3213]" strokeweight=".5pt">
+              <v:line w14:anchorId="0E9EB596" id="Straight Connector 4" o:spid="_x0000_s1026" style="position:absolute;flip:y;z-index:251672576;visibility:visible;mso-wrap-style:square;mso-width-percent:0;mso-height-percent:0;mso-wrap-distance-left:9pt;mso-wrap-distance-top:0;mso-wrap-distance-right:9pt;mso-wrap-distance-bottom:0;mso-position-horizontal:absolute;mso-position-horizontal-relative:margin;mso-position-vertical:absolute;mso-position-vertical-relative:text;mso-width-percent:0;mso-height-percent:0;mso-width-relative:margin;mso-height-relative:margin" from=".55pt,5.05pt" to="528.55pt,6.55pt" o:gfxdata="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" strokecolor="black [3213]" strokeweight=".5pt">
                 <v:stroke joinstyle="miter"/>
                 <w10:wrap anchorx="margin"/>
               </v:line>
@@ -1943,6 +2060,28 @@
                           <w:p>
                             <w:pPr>
                               <w:pStyle w:val="ListParagraph"/>
+                              <w:numPr>
+                                <w:ilvl w:val="0"/>
+                                <w:numId w:val="6"/>
+                              </w:numPr>
+                              <w:rPr>
+                                <w:rFonts w:ascii="Cambria" w:hAnsi="Cambria" w:cstheme="minorHAnsi"/>
+                                <w:sz w:val="22"/>
+                                <w:szCs w:val="22"/>
+                              </w:rPr>
+                            </w:pPr>
+                            <w:r>
+                              <w:rPr>
+                                <w:rFonts w:ascii="Cambria" w:hAnsi="Cambria" w:cstheme="minorHAnsi"/>
+                                <w:sz w:val="22"/>
+                                <w:szCs w:val="22"/>
+                              </w:rPr>
+                              <w:t>Dean’s List 2019-2021</w:t>
+                            </w:r>
+                          </w:p>
+                          <w:p>
+                            <w:pPr>
+                              <w:pStyle w:val="ListParagraph"/>
                               <w:rPr>
                                 <w:rFonts w:ascii="Cambria" w:hAnsi="Cambria" w:cstheme="minorHAnsi"/>
                                 <w:sz w:val="22"/>
@@ -1969,7 +2108,7 @@
           </mc:Choice>
           <mc:Fallback>
             <w:pict>
-              <v:shape w14:anchorId="2C7FD5F3" id="_x0000_s1031" type="#_x0000_t202" style="position:absolute;margin-left:315.05pt;margin-top:8.8pt;width:221.4pt;height:70.8pt;z-index:251671552;visibility:visible;mso-wrap-style:square;mso-width-percent:0;mso-height-percent:0;mso-wrap-distance-left:9pt;mso-wrap-distance-top:3.6pt;mso-wrap-distance-right:9pt;mso-wrap-distance-bottom:3.6pt;mso-position-horizontal:absolute;mso-position-horizontal-relative:margin;mso-position-vertical:absolute;mso-position-vertical-relative:text;mso-width-percent:0;mso-height-percent:0;mso-width-relative:margin;mso-height-relative:margin;v-text-anchor:top" o:gfxdata="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" stroked="f">
+              <v:shape w14:anchorId="2C7FD5F3" id="_x0000_s1031" type="#_x0000_t202" style="position:absolute;margin-left:315.05pt;margin-top:8.8pt;width:221.4pt;height:70.8pt;z-index:251671552;visibility:visible;mso-wrap-style:square;mso-width-percent:0;mso-height-percent:0;mso-wrap-distance-left:9pt;mso-wrap-distance-top:3.6pt;mso-wrap-distance-right:9pt;mso-wrap-distance-bottom:3.6pt;mso-position-horizontal:absolute;mso-position-horizontal-relative:margin;mso-position-vertical:absolute;mso-position-vertical-relative:text;mso-width-percent:0;mso-height-percent:0;mso-width-relative:margin;mso-height-relative:margin;v-text-anchor:top" o:gfxdata="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" stroked="f">
                 <v:textbox>
                   <w:txbxContent>
                     <w:p>
@@ -2053,6 +2192,28 @@
                     <w:p>
                       <w:pPr>
                         <w:pStyle w:val="ListParagraph"/>
+                        <w:numPr>
+                          <w:ilvl w:val="0"/>
+                          <w:numId w:val="6"/>
+                        </w:numPr>
+                        <w:rPr>
+                          <w:rFonts w:ascii="Cambria" w:hAnsi="Cambria" w:cstheme="minorHAnsi"/>
+                          <w:sz w:val="22"/>
+                          <w:szCs w:val="22"/>
+                        </w:rPr>
+                      </w:pPr>
+                      <w:r>
+                        <w:rPr>
+                          <w:rFonts w:ascii="Cambria" w:hAnsi="Cambria" w:cstheme="minorHAnsi"/>
+                          <w:sz w:val="22"/>
+                          <w:szCs w:val="22"/>
+                        </w:rPr>
+                        <w:t>Dean’s List 2019-2021</w:t>
+                      </w:r>
+                    </w:p>
+                    <w:p>
+                      <w:pPr>
+                        <w:pStyle w:val="ListParagraph"/>
                         <w:rPr>
                           <w:rFonts w:ascii="Cambria" w:hAnsi="Cambria" w:cstheme="minorHAnsi"/>
                           <w:sz w:val="22"/>
@@ -2078,12 +2239,12 @@
           <w:szCs w:val="22"/>
         </w:rPr>
         <w:sectPr>
-          <w:headerReference w:type="even" r:id="rId12"/>
-          <w:headerReference w:type="default" r:id="rId13"/>
-          <w:footerReference w:type="even" r:id="rId14"/>
-          <w:footerReference w:type="default" r:id="rId15"/>
-          <w:headerReference w:type="first" r:id="rId16"/>
-          <w:footerReference w:type="first" r:id="rId17"/>
+          <w:headerReference w:type="even" r:id="rId14"/>
+          <w:headerReference w:type="default" r:id="rId15"/>
+          <w:footerReference w:type="even" r:id="rId16"/>
+          <w:footerReference w:type="default" r:id="rId17"/>
+          <w:headerReference w:type="first" r:id="rId18"/>
+          <w:footerReference w:type="first" r:id="rId19"/>
           <w:type w:val="continuous"/>
           <w:pgSz w:w="12240" w:h="15840"/>
           <w:pgMar w:top="720" w:right="720" w:bottom="720" w:left="720" w:header="720" w:footer="720" w:gutter="0"/>
@@ -2390,9 +2551,9 @@
               </wp:anchor>
             </w:drawing>
           </mc:Choice>
-          <mc:Fallback>
+          <mc:Fallback xmlns:w16sdtdh="http://schemas.microsoft.com/office/word/2020/wordml/sdtdatahash">
             <w:pict>
-              <v:line w14:anchorId="14DFA89E" id="Straight Connector 2" o:spid="_x0000_s1026" style="position:absolute;flip:y;z-index:251661312;visibility:visible;mso-wrap-style:square;mso-width-percent:0;mso-height-percent:0;mso-wrap-distance-left:9pt;mso-wrap-distance-top:0;mso-wrap-distance-right:9pt;mso-wrap-distance-bottom:0;mso-position-horizontal:absolute;mso-position-horizontal-relative:margin;mso-position-vertical:absolute;mso-position-vertical-relative:text;mso-width-percent:0;mso-height-percent:0;mso-width-relative:margin;mso-height-relative:margin" from=".5pt,3.95pt" to="528.5pt,5.45pt" o:gfxdata="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" strokecolor="black [3213]" strokeweight=".5pt">
+              <v:line w14:anchorId="14DFA89E" id="Straight Connector 2" o:spid="_x0000_s1026" style="position:absolute;flip:y;z-index:251661312;visibility:visible;mso-wrap-style:square;mso-width-percent:0;mso-height-percent:0;mso-wrap-distance-left:9pt;mso-wrap-distance-top:0;mso-wrap-distance-right:9pt;mso-wrap-distance-bottom:0;mso-position-horizontal:absolute;mso-position-horizontal-relative:margin;mso-position-vertical:absolute;mso-position-vertical-relative:text;mso-width-percent:0;mso-height-percent:0;mso-width-relative:margin;mso-height-relative:margin" from=".5pt,3.95pt" to="528.5pt,5.45pt" o:gfxdata="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" strokecolor="black [3213]" strokeweight=".5pt">
                 <v:stroke joinstyle="miter"/>
                 <w10:wrap anchorx="margin"/>
               </v:line>
@@ -2594,7 +2755,16 @@
           <w:sz w:val="22"/>
           <w:szCs w:val="22"/>
         </w:rPr>
-        <w:t>Utilized Pandas library for data wrangling, collaborated with peers on specific goal</w:t>
+        <w:t>Utilized Pandas library for data wrangling</w:t>
+      </w:r>
+      <w:r>
+        <w:rPr>
+          <w:rFonts w:ascii="Cambria" w:eastAsia="Calibri" w:hAnsi="Cambria" w:cs="Calibri"/>
+          <w:bCs/>
+          <w:sz w:val="22"/>
+          <w:szCs w:val="22"/>
+        </w:rPr>
+        <w:t>, modeled and interpreted data</w:t>
       </w:r>
     </w:p>
     <w:p>
@@ -2637,7 +2807,25 @@
           <w:sz w:val="22"/>
           <w:szCs w:val="22"/>
         </w:rPr>
-        <w:t xml:space="preserve">Optum Software Security Engineer.                                                 </w:t>
+        <w:t xml:space="preserve">Optum Software Security Engineer            </w:t>
+      </w:r>
+      <w:r>
+        <w:rPr>
+          <w:rFonts w:ascii="Cambria" w:eastAsia="Calibri" w:hAnsi="Cambria" w:cs="Calibri"/>
+          <w:b/>
+          <w:sz w:val="22"/>
+          <w:szCs w:val="22"/>
+        </w:rPr>
+        <w:t xml:space="preserve"> </w:t>
+      </w:r>
+      <w:r>
+        <w:rPr>
+          <w:rFonts w:ascii="Cambria" w:eastAsia="Calibri" w:hAnsi="Cambria" w:cs="Calibri"/>
+          <w:b/>
+          <w:sz w:val="22"/>
+          <w:szCs w:val="22"/>
+        </w:rPr>
+        <w:t xml:space="preserve">                                     </w:t>
       </w:r>
       <w:r>
         <w:rPr>
@@ -3108,9 +3296,9 @@
               </wp:anchor>
             </w:drawing>
           </mc:Choice>
-          <mc:Fallback>
+          <mc:Fallback xmlns:w16sdtdh="http://schemas.microsoft.com/office/word/2020/wordml/sdtdatahash">
             <w:pict>
-              <v:line w14:anchorId="2B262256" id="Straight Connector 1" o:spid="_x0000_s1026" style="position:absolute;flip:y;z-index:251659264;visibility:visible;mso-wrap-style:square;mso-width-percent:0;mso-height-percent:0;mso-wrap-distance-left:9pt;mso-wrap-distance-top:0;mso-wrap-distance-right:9pt;mso-wrap-distance-bottom:0;mso-position-horizontal:absolute;mso-position-horizontal-relative:margin;mso-position-vertical:absolute;mso-position-vertical-relative:text;mso-width-percent:0;mso-height-percent:0;mso-width-relative:margin;mso-height-relative:margin" from=".45pt,5.85pt" to="528.45pt,7.35pt" o:gfxdata="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" strokecolor="black [3213]" strokeweight=".5pt">
+              <v:line w14:anchorId="2B262256" id="Straight Connector 1" o:spid="_x0000_s1026" style="position:absolute;flip:y;z-index:251659264;visibility:visible;mso-wrap-style:square;mso-width-percent:0;mso-height-percent:0;mso-wrap-distance-left:9pt;mso-wrap-distance-top:0;mso-wrap-distance-right:9pt;mso-wrap-distance-bottom:0;mso-position-horizontal:absolute;mso-position-horizontal-relative:margin;mso-position-vertical:absolute;mso-position-vertical-relative:text;mso-width-percent:0;mso-height-percent:0;mso-width-relative:margin;mso-height-relative:margin" from=".45pt,5.85pt" to="528.45pt,7.35pt" o:gfxdata="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" strokecolor="black [3213]" strokeweight=".5pt">
                 <v:stroke joinstyle="miter"/>
                 <w10:wrap anchorx="margin"/>
               </v:line>
@@ -3397,7 +3585,15 @@
           <w:sz w:val="22"/>
           <w:szCs w:val="22"/>
         </w:rPr>
-        <w:t>ARP S</w:t>
+        <w:t xml:space="preserve">ARP </w:t>
+      </w:r>
+      <w:r>
+        <w:rPr>
+          <w:rFonts w:ascii="Cambria" w:eastAsia="Calibri" w:hAnsi="Cambria" w:cs="Calibri"/>
+          <w:sz w:val="22"/>
+          <w:szCs w:val="22"/>
+        </w:rPr>
+        <w:t>s</w:t>
       </w:r>
       <w:r>
         <w:rPr>
@@ -3413,7 +3609,23 @@
           <w:sz w:val="22"/>
           <w:szCs w:val="22"/>
         </w:rPr>
-        <w:t>, ARP Sp</w:t>
+        <w:t xml:space="preserve">, ARP </w:t>
+      </w:r>
+      <w:r>
+        <w:rPr>
+          <w:rFonts w:ascii="Cambria" w:eastAsia="Calibri" w:hAnsi="Cambria" w:cs="Calibri"/>
+          <w:sz w:val="22"/>
+          <w:szCs w:val="22"/>
+        </w:rPr>
+        <w:t>s</w:t>
+      </w:r>
+      <w:r>
+        <w:rPr>
+          <w:rFonts w:ascii="Cambria" w:eastAsia="Calibri" w:hAnsi="Cambria" w:cs="Calibri"/>
+          <w:sz w:val="22"/>
+          <w:szCs w:val="22"/>
+        </w:rPr>
+        <w:t>p</w:t>
       </w:r>
       <w:r>
         <w:rPr>
@@ -3429,7 +3641,7 @@
           <w:sz w:val="22"/>
           <w:szCs w:val="22"/>
         </w:rPr>
-        <w:t>D</w:t>
+        <w:t>d</w:t>
       </w:r>
       <w:r>
         <w:rPr>
@@ -3445,7 +3657,15 @@
           <w:sz w:val="22"/>
           <w:szCs w:val="22"/>
         </w:rPr>
-        <w:t>DNS S</w:t>
+        <w:t xml:space="preserve">DNS </w:t>
+      </w:r>
+      <w:r>
+        <w:rPr>
+          <w:rFonts w:ascii="Cambria" w:eastAsia="Calibri" w:hAnsi="Cambria" w:cs="Calibri"/>
+          <w:sz w:val="22"/>
+          <w:szCs w:val="22"/>
+        </w:rPr>
+        <w:t>s</w:t>
       </w:r>
       <w:r>
         <w:rPr>
@@ -3461,7 +3681,15 @@
           <w:sz w:val="22"/>
           <w:szCs w:val="22"/>
         </w:rPr>
-        <w:t>, MAC C</w:t>
+        <w:t xml:space="preserve">, MAC </w:t>
+      </w:r>
+      <w:r>
+        <w:rPr>
+          <w:rFonts w:ascii="Cambria" w:eastAsia="Calibri" w:hAnsi="Cambria" w:cs="Calibri"/>
+          <w:sz w:val="22"/>
+          <w:szCs w:val="22"/>
+        </w:rPr>
+        <w:t>c</w:t>
       </w:r>
       <w:r>
         <w:rPr>
@@ -3531,25 +3759,7 @@
           <w:sz w:val="22"/>
           <w:szCs w:val="22"/>
         </w:rPr>
-        <w:t xml:space="preserve">, </w:t>
-      </w:r>
-      <w:proofErr w:type="gramStart"/>
-      <w:r>
-        <w:rPr>
-          <w:rFonts w:ascii="Cambria" w:eastAsia="Calibri" w:hAnsi="Cambria" w:cs="Calibri"/>
-          <w:sz w:val="22"/>
-          <w:szCs w:val="22"/>
-        </w:rPr>
-        <w:t>scanner</w:t>
-      </w:r>
-      <w:proofErr w:type="gramEnd"/>
-      <w:r>
-        <w:rPr>
-          <w:rFonts w:ascii="Cambria" w:eastAsia="Calibri" w:hAnsi="Cambria" w:cs="Calibri"/>
-          <w:sz w:val="22"/>
-          <w:szCs w:val="22"/>
-        </w:rPr>
-        <w:t xml:space="preserve"> and cutter,</w:t>
+        <w:t>, scanner and cutter,</w:t>
       </w:r>
       <w:r>
         <w:rPr>
@@ -3565,7 +3775,7 @@
           <w:sz w:val="22"/>
           <w:szCs w:val="22"/>
         </w:rPr>
-        <w:t>K</w:t>
+        <w:t>k</w:t>
       </w:r>
       <w:r>
         <w:rPr>
@@ -3784,7 +3994,93 @@
         <mc:AlternateContent>
           <mc:Choice Requires="wps">
             <w:drawing>
-              <wp:anchor distT="0" distB="0" distL="114300" distR="114300" simplePos="0" relativeHeight="251692032" behindDoc="0" locked="0" layoutInCell="1" allowOverlap="1" wp14:anchorId="2D8851F1" wp14:editId="235EBCDD">
+              <wp:anchor distT="0" distB="0" distL="114300" distR="114300" simplePos="0" relativeHeight="251689984" behindDoc="0" locked="0" layoutInCell="1" allowOverlap="1" wp14:anchorId="6A6FC827" wp14:editId="413CC2FC">
+                <wp:simplePos x="0" y="0"/>
+                <wp:positionH relativeFrom="column">
+                  <wp:posOffset>2216150</wp:posOffset>
+                </wp:positionH>
+                <wp:positionV relativeFrom="paragraph">
+                  <wp:posOffset>137160</wp:posOffset>
+                </wp:positionV>
+                <wp:extent cx="1087755" cy="279400"/>
+                <wp:effectExtent l="0" t="0" r="0" b="6350"/>
+                <wp:wrapNone/>
+                <wp:docPr id="17" name="Text Box 17"/>
+                <wp:cNvGraphicFramePr/>
+                <a:graphic xmlns:a="http://schemas.openxmlformats.org/drawingml/2006/main">
+                  <a:graphicData uri="http://schemas.microsoft.com/office/word/2010/wordprocessingShape">
+                    <wps:wsp>
+                      <wps:cNvSpPr txBox="1"/>
+                      <wps:spPr>
+                        <a:xfrm>
+                          <a:off x="0" y="0"/>
+                          <a:ext cx="1087755" cy="279400"/>
+                        </a:xfrm>
+                        <a:prstGeom prst="rect">
+                          <a:avLst/>
+                        </a:prstGeom>
+                        <a:solidFill>
+                          <a:schemeClr val="lt1"/>
+                        </a:solidFill>
+                        <a:ln w="6350">
+                          <a:noFill/>
+                        </a:ln>
+                      </wps:spPr>
+                      <wps:txbx>
+                        <w:txbxContent>
+                          <w:p>
+                            <w:r>
+                              <w:t>2020 - Present</w:t>
+                            </w:r>
+                          </w:p>
+                          <w:p/>
+                        </w:txbxContent>
+                      </wps:txbx>
+                      <wps:bodyPr rot="0" spcFirstLastPara="0" vertOverflow="overflow" horzOverflow="overflow" vert="horz" wrap="square" lIns="91440" tIns="45720" rIns="91440" bIns="45720" numCol="1" spcCol="0" rtlCol="0" fromWordArt="0" anchor="t" anchorCtr="0" forceAA="0" compatLnSpc="1">
+                        <a:prstTxWarp prst="textNoShape">
+                          <a:avLst/>
+                        </a:prstTxWarp>
+                        <a:noAutofit/>
+                      </wps:bodyPr>
+                    </wps:wsp>
+                  </a:graphicData>
+                </a:graphic>
+                <wp14:sizeRelH relativeFrom="margin">
+                  <wp14:pctWidth>0</wp14:pctWidth>
+                </wp14:sizeRelH>
+                <wp14:sizeRelV relativeFrom="margin">
+                  <wp14:pctHeight>0</wp14:pctHeight>
+                </wp14:sizeRelV>
+              </wp:anchor>
+            </w:drawing>
+          </mc:Choice>
+          <mc:Fallback>
+            <w:pict>
+              <v:shape w14:anchorId="6A6FC827" id="Text Box 17" o:spid="_x0000_s1032" type="#_x0000_t202" style="position:absolute;margin-left:174.5pt;margin-top:10.8pt;width:85.65pt;height:22pt;z-index:251689984;visibility:visible;mso-wrap-style:square;mso-width-percent:0;mso-height-percent:0;mso-wrap-distance-left:9pt;mso-wrap-distance-top:0;mso-wrap-distance-right:9pt;mso-wrap-distance-bottom:0;mso-position-horizontal:absolute;mso-position-horizontal-relative:text;mso-position-vertical:absolute;mso-position-vertical-relative:text;mso-width-percent:0;mso-height-percent:0;mso-width-relative:margin;mso-height-relative:margin;v-text-anchor:top" o:gfxdata="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" fillcolor="white [3201]" stroked="f" strokeweight=".5pt">
+                <v:textbox>
+                  <w:txbxContent>
+                    <w:p>
+                      <w:r>
+                        <w:t>2020 - Present</w:t>
+                      </w:r>
+                    </w:p>
+                    <w:p/>
+                  </w:txbxContent>
+                </v:textbox>
+              </v:shape>
+            </w:pict>
+          </mc:Fallback>
+        </mc:AlternateContent>
+      </w:r>
+      <w:r>
+        <w:rPr>
+          <w:rFonts w:eastAsia="Calibri"/>
+          <w:noProof/>
+        </w:rPr>
+        <mc:AlternateContent>
+          <mc:Choice Requires="wps">
+            <w:drawing>
+              <wp:anchor distT="0" distB="0" distL="114300" distR="114300" simplePos="0" relativeHeight="251692032" behindDoc="0" locked="0" layoutInCell="1" allowOverlap="1" wp14:anchorId="2D8851F1" wp14:editId="1FFB0038">
                 <wp:simplePos x="0" y="0"/>
                 <wp:positionH relativeFrom="column">
                   <wp:posOffset>5768309</wp:posOffset>
@@ -3846,98 +4142,12 @@
           </mc:Choice>
           <mc:Fallback>
             <w:pict>
-              <v:shape w14:anchorId="2D8851F1" id="Text Box 18" o:spid="_x0000_s1032" type="#_x0000_t202" style="position:absolute;margin-left:454.2pt;margin-top:10.7pt;width:73.15pt;height:19pt;z-index:251692032;visibility:visible;mso-wrap-style:square;mso-width-percent:0;mso-height-percent:0;mso-wrap-distance-left:9pt;mso-wrap-distance-top:0;mso-wrap-distance-right:9pt;mso-wrap-distance-bottom:0;mso-position-horizontal:absolute;mso-position-horizontal-relative:text;mso-position-vertical:absolute;mso-position-vertical-relative:text;mso-width-percent:0;mso-height-percent:0;mso-width-relative:margin;mso-height-relative:margin;v-text-anchor:top" o:gfxdata="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" fillcolor="white [3201]" stroked="f" strokeweight=".5pt">
+              <v:shape w14:anchorId="2D8851F1" id="Text Box 18" o:spid="_x0000_s1033" type="#_x0000_t202" style="position:absolute;margin-left:454.2pt;margin-top:10.7pt;width:73.15pt;height:19pt;z-index:251692032;visibility:visible;mso-wrap-style:square;mso-width-percent:0;mso-height-percent:0;mso-wrap-distance-left:9pt;mso-wrap-distance-top:0;mso-wrap-distance-right:9pt;mso-wrap-distance-bottom:0;mso-position-horizontal:absolute;mso-position-horizontal-relative:text;mso-position-vertical:absolute;mso-position-vertical-relative:text;mso-width-percent:0;mso-height-percent:0;mso-width-relative:margin;mso-height-relative:margin;v-text-anchor:top" o:gfxdata="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" fillcolor="white [3201]" stroked="f" strokeweight=".5pt">
                 <v:textbox>
                   <w:txbxContent>
                     <w:p>
                       <w:r>
                         <w:t>2019 - 2020</w:t>
-                      </w:r>
-                    </w:p>
-                    <w:p/>
-                  </w:txbxContent>
-                </v:textbox>
-              </v:shape>
-            </w:pict>
-          </mc:Fallback>
-        </mc:AlternateContent>
-      </w:r>
-      <w:r>
-        <w:rPr>
-          <w:rFonts w:eastAsia="Calibri"/>
-          <w:noProof/>
-        </w:rPr>
-        <mc:AlternateContent>
-          <mc:Choice Requires="wps">
-            <w:drawing>
-              <wp:anchor distT="0" distB="0" distL="114300" distR="114300" simplePos="0" relativeHeight="251689984" behindDoc="0" locked="0" layoutInCell="1" allowOverlap="1" wp14:anchorId="6A6FC827" wp14:editId="195292CD">
-                <wp:simplePos x="0" y="0"/>
-                <wp:positionH relativeFrom="column">
-                  <wp:posOffset>2217105</wp:posOffset>
-                </wp:positionH>
-                <wp:positionV relativeFrom="paragraph">
-                  <wp:posOffset>136971</wp:posOffset>
-                </wp:positionV>
-                <wp:extent cx="1088211" cy="241825"/>
-                <wp:effectExtent l="0" t="0" r="4445" b="0"/>
-                <wp:wrapNone/>
-                <wp:docPr id="17" name="Text Box 17"/>
-                <wp:cNvGraphicFramePr/>
-                <a:graphic xmlns:a="http://schemas.openxmlformats.org/drawingml/2006/main">
-                  <a:graphicData uri="http://schemas.microsoft.com/office/word/2010/wordprocessingShape">
-                    <wps:wsp>
-                      <wps:cNvSpPr txBox="1"/>
-                      <wps:spPr>
-                        <a:xfrm>
-                          <a:off x="0" y="0"/>
-                          <a:ext cx="1088211" cy="241825"/>
-                        </a:xfrm>
-                        <a:prstGeom prst="rect">
-                          <a:avLst/>
-                        </a:prstGeom>
-                        <a:solidFill>
-                          <a:schemeClr val="lt1"/>
-                        </a:solidFill>
-                        <a:ln w="6350">
-                          <a:noFill/>
-                        </a:ln>
-                      </wps:spPr>
-                      <wps:txbx>
-                        <w:txbxContent>
-                          <w:p>
-                            <w:r>
-                              <w:t>2020 - Present</w:t>
-                            </w:r>
-                          </w:p>
-                          <w:p/>
-                        </w:txbxContent>
-                      </wps:txbx>
-                      <wps:bodyPr rot="0" spcFirstLastPara="0" vertOverflow="overflow" horzOverflow="overflow" vert="horz" wrap="square" lIns="91440" tIns="45720" rIns="91440" bIns="45720" numCol="1" spcCol="0" rtlCol="0" fromWordArt="0" anchor="t" anchorCtr="0" forceAA="0" compatLnSpc="1">
-                        <a:prstTxWarp prst="textNoShape">
-                          <a:avLst/>
-                        </a:prstTxWarp>
-                        <a:noAutofit/>
-                      </wps:bodyPr>
-                    </wps:wsp>
-                  </a:graphicData>
-                </a:graphic>
-                <wp14:sizeRelH relativeFrom="margin">
-                  <wp14:pctWidth>0</wp14:pctWidth>
-                </wp14:sizeRelH>
-                <wp14:sizeRelV relativeFrom="margin">
-                  <wp14:pctHeight>0</wp14:pctHeight>
-                </wp14:sizeRelV>
-              </wp:anchor>
-            </w:drawing>
-          </mc:Choice>
-          <mc:Fallback>
-            <w:pict>
-              <v:shape w14:anchorId="6A6FC827" id="Text Box 17" o:spid="_x0000_s1033" type="#_x0000_t202" style="position:absolute;margin-left:174.6pt;margin-top:10.8pt;width:85.7pt;height:19.05pt;z-index:251689984;visibility:visible;mso-wrap-style:square;mso-width-percent:0;mso-height-percent:0;mso-wrap-distance-left:9pt;mso-wrap-distance-top:0;mso-wrap-distance-right:9pt;mso-wrap-distance-bottom:0;mso-position-horizontal:absolute;mso-position-horizontal-relative:text;mso-position-vertical:absolute;mso-position-vertical-relative:text;mso-width-percent:0;mso-height-percent:0;mso-width-relative:margin;mso-height-relative:margin;v-text-anchor:top" o:gfxdata="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" fillcolor="white [3201]" stroked="f" strokeweight=".5pt">
-                <v:textbox>
-                  <w:txbxContent>
-                    <w:p>
-                      <w:r>
-                        <w:t>2020 - Present</w:t>
                       </w:r>
                     </w:p>
                     <w:p/>
@@ -4007,9 +4217,9 @@
               </wp:anchor>
             </w:drawing>
           </mc:Choice>
-          <mc:Fallback>
+          <mc:Fallback xmlns:w16sdtdh="http://schemas.microsoft.com/office/word/2020/wordml/sdtdatahash">
             <w:pict>
-              <v:line w14:anchorId="27301D11" id="Straight Connector 6" o:spid="_x0000_s1026" style="position:absolute;flip:y;z-index:251669504;visibility:visible;mso-wrap-style:square;mso-width-percent:0;mso-height-percent:0;mso-wrap-distance-left:9pt;mso-wrap-distance-top:0;mso-wrap-distance-right:9pt;mso-wrap-distance-bottom:0;mso-position-horizontal:absolute;mso-position-horizontal-relative:margin;mso-position-vertical:absolute;mso-position-vertical-relative:text;mso-width-percent:0;mso-height-percent:0;mso-width-relative:margin;mso-height-relative:margin" from="1.2pt,5.7pt" to="529.2pt,7.2pt" o:gfxdata="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" strokecolor="windowText" strokeweight=".5pt">
+              <v:line w14:anchorId="27301D11" id="Straight Connector 6" o:spid="_x0000_s1026" style="position:absolute;flip:y;z-index:251669504;visibility:visible;mso-wrap-style:square;mso-width-percent:0;mso-height-percent:0;mso-wrap-distance-left:9pt;mso-wrap-distance-top:0;mso-wrap-distance-right:9pt;mso-wrap-distance-bottom:0;mso-position-horizontal:absolute;mso-position-horizontal-relative:margin;mso-position-vertical:absolute;mso-position-vertical-relative:text;mso-width-percent:0;mso-height-percent:0;mso-width-relative:margin;mso-height-relative:margin" from="1.2pt,5.7pt" to="529.2pt,7.2pt" o:gfxdata="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" strokecolor="windowText" strokeweight=".5pt">
                 <v:stroke joinstyle="miter"/>
                 <w10:wrap anchorx="margin"/>
               </v:line>
@@ -4178,7 +4388,7 @@
           </mc:Choice>
           <mc:Fallback>
             <w:pict>
-              <v:shape w14:anchorId="61F5DA60" id="_x0000_s1034" type="#_x0000_t202" style="position:absolute;margin-left:-9.85pt;margin-top:14.95pt;width:283.85pt;height:110.6pt;z-index:-251628544;visibility:visible;mso-wrap-style:square;mso-width-percent:0;mso-height-percent:200;mso-wrap-distance-left:9pt;mso-wrap-distance-top:3.6pt;mso-wrap-distance-right:9pt;mso-wrap-distance-bottom:3.6pt;mso-position-horizontal:absolute;mso-position-horizontal-relative:margin;mso-position-vertical:absolute;mso-position-vertical-relative:text;mso-width-percent:0;mso-height-percent:200;mso-width-relative:margin;mso-height-relative:margin;v-text-anchor:top" o:gfxdata="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" stroked="f">
+              <v:shape w14:anchorId="61F5DA60" id="_x0000_s1034" type="#_x0000_t202" style="position:absolute;margin-left:-9.85pt;margin-top:14.95pt;width:283.85pt;height:110.6pt;z-index:-251628544;visibility:visible;mso-wrap-style:square;mso-width-percent:0;mso-height-percent:200;mso-wrap-distance-left:9pt;mso-wrap-distance-top:3.6pt;mso-wrap-distance-right:9pt;mso-wrap-distance-bottom:3.6pt;mso-position-horizontal:absolute;mso-position-horizontal-relative:margin;mso-position-vertical:absolute;mso-position-vertical-relative:text;mso-width-percent:0;mso-height-percent:200;mso-width-relative:margin;mso-height-relative:margin;v-text-anchor:top" o:gfxdata="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" stroked="f">
                 <v:textbox style="mso-fit-shape-to-text:t">
                   <w:txbxContent>
                     <w:p>
@@ -4421,7 +4631,7 @@
           </mc:Choice>
           <mc:Fallback>
             <w:pict>
-              <v:shape w14:anchorId="6F0193C2" id="_x0000_s1035" type="#_x0000_t202" style="position:absolute;margin-left:273.85pt;margin-top:2.4pt;width:253.25pt;height:110.6pt;z-index:-251635712;visibility:visible;mso-wrap-style:square;mso-width-percent:0;mso-height-percent:200;mso-wrap-distance-left:9pt;mso-wrap-distance-top:3.6pt;mso-wrap-distance-right:9pt;mso-wrap-distance-bottom:3.6pt;mso-position-horizontal:absolute;mso-position-horizontal-relative:margin;mso-position-vertical:absolute;mso-position-vertical-relative:text;mso-width-percent:0;mso-height-percent:200;mso-width-relative:margin;mso-height-relative:margin;v-text-anchor:top" o:gfxdata="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" stroked="f">
+              <v:shape w14:anchorId="6F0193C2" id="_x0000_s1035" type="#_x0000_t202" style="position:absolute;margin-left:273.85pt;margin-top:2.4pt;width:253.25pt;height:110.6pt;z-index:-251635712;visibility:visible;mso-wrap-style:square;mso-width-percent:0;mso-height-percent:200;mso-wrap-distance-left:9pt;mso-wrap-distance-top:3.6pt;mso-wrap-distance-right:9pt;mso-wrap-distance-bottom:3.6pt;mso-position-horizontal:absolute;mso-position-horizontal-relative:margin;mso-position-vertical:absolute;mso-position-vertical-relative:text;mso-width-percent:0;mso-height-percent:200;mso-width-relative:margin;mso-height-relative:margin;v-text-anchor:top" o:gfxdata="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" stroked="f">
                 <v:textbox style="mso-fit-shape-to-text:t">
                   <w:txbxContent>
                     <w:p>
@@ -4510,7 +4720,7 @@
 </file>
 
 <file path=word/endnotes.xml><?xml version="1.0" encoding="utf-8"?>
-<w:endnotes xmlns:wpc="http://schemas.microsoft.com/office/word/2010/wordprocessingCanvas" xmlns:cx="http://schemas.microsoft.com/office/drawing/2014/chartex" xmlns:cx1="http://schemas.microsoft.com/office/drawing/2015/9/8/chartex" xmlns:cx2="http://schemas.microsoft.com/office/drawing/2015/10/21/chartex" xmlns:cx3="http://schemas.microsoft.com/office/drawing/2016/5/9/chartex" xmlns:cx4="http://schemas.microsoft.com/office/drawing/2016/5/10/chartex" xmlns:cx5="http://schemas.microsoft.com/office/drawing/2016/5/11/chartex" xmlns:cx6="http://schemas.microsoft.com/office/drawing/2016/5/12/chartex" xmlns:cx7="http://schemas.microsoft.com/office/drawing/2016/5/13/chartex" xmlns:cx8="http://schemas.microsoft.com/office/drawing/2016/5/14/chartex" xmlns:mc="http://schemas.openxmlformats.org/markup-compatibility/2006" xmlns:aink="http://schemas.microsoft.com/office/drawing/2016/ink" xmlns:am3d="http://schemas.microsoft.com/office/drawing/2017/model3d" xmlns:o="urn:schemas-microsoft-com:office:office" xmlns:r="http://schemas.openxmlformats.org/officeDocument/2006/relationships" xmlns:m="http://schemas.openxmlformats.org/officeDocument/2006/math" xmlns:v="urn:schemas-microsoft-com:vml" xmlns:wp14="http://schemas.microsoft.com/office/word/2010/wordprocessingDrawing" xmlns:wp="http://schemas.openxmlformats.org/drawingml/2006/wordprocessingDrawing" xmlns:w10="urn:schemas-microsoft-com:office:word" xmlns:w="http://schemas.openxmlformats.org/wordprocessingml/2006/main" xmlns:w14="http://schemas.microsoft.com/office/word/2010/wordml" xmlns:w15="http://schemas.microsoft.com/office/word/2012/wordml" xmlns:w16cex="http://schemas.microsoft.com/office/word/2018/wordml/cex" xmlns:w16cid="http://schemas.microsoft.com/office/word/2016/wordml/cid" xmlns:w16="http://schemas.microsoft.com/office/word/2018/wordml" xmlns:w16sdtdh="http://schemas.microsoft.com/office/word/2020/wordml/sdtdatahash" xmlns:w16se="http://schemas.microsoft.com/office/word/2015/wordml/symex" xmlns:wpg="http://schemas.microsoft.com/office/word/2010/wordprocessingGroup" xmlns:wpi="http://schemas.microsoft.com/office/word/2010/wordprocessingInk" xmlns:wne="http://schemas.microsoft.com/office/word/2006/wordml" xmlns:wps="http://schemas.microsoft.com/office/word/2010/wordprocessingShape" mc:Ignorable="w14 w15 w16se w16cid w16 w16cex w16sdtdh wp14">
+<w:endnotes xmlns:wpc="http://schemas.microsoft.com/office/word/2010/wordprocessingCanvas" xmlns:cx="http://schemas.microsoft.com/office/drawing/2014/chartex" xmlns:cx1="http://schemas.microsoft.com/office/drawing/2015/9/8/chartex" xmlns:cx2="http://schemas.microsoft.com/office/drawing/2015/10/21/chartex" xmlns:cx3="http://schemas.microsoft.com/office/drawing/2016/5/9/chartex" xmlns:cx4="http://schemas.microsoft.com/office/drawing/2016/5/10/chartex" xmlns:cx5="http://schemas.microsoft.com/office/drawing/2016/5/11/chartex" xmlns:cx6="http://schemas.microsoft.com/office/drawing/2016/5/12/chartex" xmlns:cx7="http://schemas.microsoft.com/office/drawing/2016/5/13/chartex" xmlns:cx8="http://schemas.microsoft.com/office/drawing/2016/5/14/chartex" xmlns:mc="http://schemas.openxmlformats.org/markup-compatibility/2006" xmlns:aink="http://schemas.microsoft.com/office/drawing/2016/ink" xmlns:am3d="http://schemas.microsoft.com/office/drawing/2017/model3d" xmlns:o="urn:schemas-microsoft-com:office:office" xmlns:r="http://schemas.openxmlformats.org/officeDocument/2006/relationships" xmlns:m="http://schemas.openxmlformats.org/officeDocument/2006/math" xmlns:v="urn:schemas-microsoft-com:vml" xmlns:wp14="http://schemas.microsoft.com/office/word/2010/wordprocessingDrawing" xmlns:wp="http://schemas.openxmlformats.org/drawingml/2006/wordprocessingDrawing" xmlns:w10="urn:schemas-microsoft-com:office:word" xmlns:w="http://schemas.openxmlformats.org/wordprocessingml/2006/main" xmlns:w14="http://schemas.microsoft.com/office/word/2010/wordml" xmlns:w15="http://schemas.microsoft.com/office/word/2012/wordml" xmlns:w16cex="http://schemas.microsoft.com/office/word/2018/wordml/cex" xmlns:w16cid="http://schemas.microsoft.com/office/word/2016/wordml/cid" xmlns:w16="http://schemas.microsoft.com/office/word/2018/wordml" xmlns:w16se="http://schemas.microsoft.com/office/word/2015/wordml/symex" xmlns:wpg="http://schemas.microsoft.com/office/word/2010/wordprocessingGroup" xmlns:wpi="http://schemas.microsoft.com/office/word/2010/wordprocessingInk" xmlns:wne="http://schemas.microsoft.com/office/word/2006/wordml" xmlns:wps="http://schemas.microsoft.com/office/word/2010/wordprocessingShape" mc:Ignorable="w14 w15 w16se w16cid w16 w16cex wp14">
   <w:endnote w:type="separator" w:id="-1">
     <w:p>
       <w:r>
@@ -4529,7 +4739,7 @@
 </file>
 
 <file path=word/footer1.xml><?xml version="1.0" encoding="utf-8"?>
-<w:ftr xmlns:wpc="http://schemas.microsoft.com/office/word/2010/wordprocessingCanvas" xmlns:cx="http://schemas.microsoft.com/office/drawing/2014/chartex" xmlns:cx1="http://schemas.microsoft.com/office/drawing/2015/9/8/chartex" xmlns:cx2="http://schemas.microsoft.com/office/drawing/2015/10/21/chartex" xmlns:cx3="http://schemas.microsoft.com/office/drawing/2016/5/9/chartex" xmlns:cx4="http://schemas.microsoft.com/office/drawing/2016/5/10/chartex" xmlns:cx5="http://schemas.microsoft.com/office/drawing/2016/5/11/chartex" xmlns:cx6="http://schemas.microsoft.com/office/drawing/2016/5/12/chartex" xmlns:cx7="http://schemas.microsoft.com/office/drawing/2016/5/13/chartex" xmlns:cx8="http://schemas.microsoft.com/office/drawing/2016/5/14/chartex" xmlns:mc="http://schemas.openxmlformats.org/markup-compatibility/2006" xmlns:aink="http://schemas.microsoft.com/office/drawing/2016/ink" xmlns:am3d="http://schemas.microsoft.com/office/drawing/2017/model3d" xmlns:o="urn:schemas-microsoft-com:office:office" xmlns:r="http://schemas.openxmlformats.org/officeDocument/2006/relationships" xmlns:m="http://schemas.openxmlformats.org/officeDocument/2006/math" xmlns:v="urn:schemas-microsoft-com:vml" xmlns:wp14="http://schemas.microsoft.com/office/word/2010/wordprocessingDrawing" xmlns:wp="http://schemas.openxmlformats.org/drawingml/2006/wordprocessingDrawing" xmlns:w10="urn:schemas-microsoft-com:office:word" xmlns:w="http://schemas.openxmlformats.org/wordprocessingml/2006/main" xmlns:w14="http://schemas.microsoft.com/office/word/2010/wordml" xmlns:w15="http://schemas.microsoft.com/office/word/2012/wordml" xmlns:w16cex="http://schemas.microsoft.com/office/word/2018/wordml/cex" xmlns:w16cid="http://schemas.microsoft.com/office/word/2016/wordml/cid" xmlns:w16="http://schemas.microsoft.com/office/word/2018/wordml" xmlns:w16sdtdh="http://schemas.microsoft.com/office/word/2020/wordml/sdtdatahash" xmlns:w16se="http://schemas.microsoft.com/office/word/2015/wordml/symex" xmlns:wpg="http://schemas.microsoft.com/office/word/2010/wordprocessingGroup" xmlns:wpi="http://schemas.microsoft.com/office/word/2010/wordprocessingInk" xmlns:wne="http://schemas.microsoft.com/office/word/2006/wordml" xmlns:wps="http://schemas.microsoft.com/office/word/2010/wordprocessingShape" mc:Ignorable="w14 w15 w16se w16cid w16 w16cex w16sdtdh wp14">
+<w:ftr xmlns:wpc="http://schemas.microsoft.com/office/word/2010/wordprocessingCanvas" xmlns:cx="http://schemas.microsoft.com/office/drawing/2014/chartex" xmlns:cx1="http://schemas.microsoft.com/office/drawing/2015/9/8/chartex" xmlns:cx2="http://schemas.microsoft.com/office/drawing/2015/10/21/chartex" xmlns:cx3="http://schemas.microsoft.com/office/drawing/2016/5/9/chartex" xmlns:cx4="http://schemas.microsoft.com/office/drawing/2016/5/10/chartex" xmlns:cx5="http://schemas.microsoft.com/office/drawing/2016/5/11/chartex" xmlns:cx6="http://schemas.microsoft.com/office/drawing/2016/5/12/chartex" xmlns:cx7="http://schemas.microsoft.com/office/drawing/2016/5/13/chartex" xmlns:cx8="http://schemas.microsoft.com/office/drawing/2016/5/14/chartex" xmlns:mc="http://schemas.openxmlformats.org/markup-compatibility/2006" xmlns:aink="http://schemas.microsoft.com/office/drawing/2016/ink" xmlns:am3d="http://schemas.microsoft.com/office/drawing/2017/model3d" xmlns:o="urn:schemas-microsoft-com:office:office" xmlns:r="http://schemas.openxmlformats.org/officeDocument/2006/relationships" xmlns:m="http://schemas.openxmlformats.org/officeDocument/2006/math" xmlns:v="urn:schemas-microsoft-com:vml" xmlns:wp14="http://schemas.microsoft.com/office/word/2010/wordprocessingDrawing" xmlns:wp="http://schemas.openxmlformats.org/drawingml/2006/wordprocessingDrawing" xmlns:w10="urn:schemas-microsoft-com:office:word" xmlns:w="http://schemas.openxmlformats.org/wordprocessingml/2006/main" xmlns:w14="http://schemas.microsoft.com/office/word/2010/wordml" xmlns:w15="http://schemas.microsoft.com/office/word/2012/wordml" xmlns:w16cex="http://schemas.microsoft.com/office/word/2018/wordml/cex" xmlns:w16cid="http://schemas.microsoft.com/office/word/2016/wordml/cid" xmlns:w16="http://schemas.microsoft.com/office/word/2018/wordml" xmlns:w16se="http://schemas.microsoft.com/office/word/2015/wordml/symex" xmlns:wpg="http://schemas.microsoft.com/office/word/2010/wordprocessingGroup" xmlns:wpi="http://schemas.microsoft.com/office/word/2010/wordprocessingInk" xmlns:wne="http://schemas.microsoft.com/office/word/2006/wordml" xmlns:wps="http://schemas.microsoft.com/office/word/2010/wordprocessingShape" mc:Ignorable="w14 w15 w16se w16cid w16 w16cex wp14">
   <w:p>
     <w:pPr>
       <w:pStyle w:val="Footer"/>
@@ -4539,7 +4749,7 @@
 </file>
 
 <file path=word/footer2.xml><?xml version="1.0" encoding="utf-8"?>
-<w:ftr xmlns:wpc="http://schemas.microsoft.com/office/word/2010/wordprocessingCanvas" xmlns:cx="http://schemas.microsoft.com/office/drawing/2014/chartex" xmlns:cx1="http://schemas.microsoft.com/office/drawing/2015/9/8/chartex" xmlns:cx2="http://schemas.microsoft.com/office/drawing/2015/10/21/chartex" xmlns:cx3="http://schemas.microsoft.com/office/drawing/2016/5/9/chartex" xmlns:cx4="http://schemas.microsoft.com/office/drawing/2016/5/10/chartex" xmlns:cx5="http://schemas.microsoft.com/office/drawing/2016/5/11/chartex" xmlns:cx6="http://schemas.microsoft.com/office/drawing/2016/5/12/chartex" xmlns:cx7="http://schemas.microsoft.com/office/drawing/2016/5/13/chartex" xmlns:cx8="http://schemas.microsoft.com/office/drawing/2016/5/14/chartex" xmlns:mc="http://schemas.openxmlformats.org/markup-compatibility/2006" xmlns:aink="http://schemas.microsoft.com/office/drawing/2016/ink" xmlns:am3d="http://schemas.microsoft.com/office/drawing/2017/model3d" xmlns:o="urn:schemas-microsoft-com:office:office" xmlns:r="http://schemas.openxmlformats.org/officeDocument/2006/relationships" xmlns:m="http://schemas.openxmlformats.org/officeDocument/2006/math" xmlns:v="urn:schemas-microsoft-com:vml" xmlns:wp14="http://schemas.microsoft.com/office/word/2010/wordprocessingDrawing" xmlns:wp="http://schemas.openxmlformats.org/drawingml/2006/wordprocessingDrawing" xmlns:w10="urn:schemas-microsoft-com:office:word" xmlns:w="http://schemas.openxmlformats.org/wordprocessingml/2006/main" xmlns:w14="http://schemas.microsoft.com/office/word/2010/wordml" xmlns:w15="http://schemas.microsoft.com/office/word/2012/wordml" xmlns:w16cex="http://schemas.microsoft.com/office/word/2018/wordml/cex" xmlns:w16cid="http://schemas.microsoft.com/office/word/2016/wordml/cid" xmlns:w16="http://schemas.microsoft.com/office/word/2018/wordml" xmlns:w16sdtdh="http://schemas.microsoft.com/office/word/2020/wordml/sdtdatahash" xmlns:w16se="http://schemas.microsoft.com/office/word/2015/wordml/symex" xmlns:wpg="http://schemas.microsoft.com/office/word/2010/wordprocessingGroup" xmlns:wpi="http://schemas.microsoft.com/office/word/2010/wordprocessingInk" xmlns:wne="http://schemas.microsoft.com/office/word/2006/wordml" xmlns:wps="http://schemas.microsoft.com/office/word/2010/wordprocessingShape" mc:Ignorable="w14 w15 w16se w16cid w16 w16cex w16sdtdh wp14">
+<w:ftr xmlns:wpc="http://schemas.microsoft.com/office/word/2010/wordprocessingCanvas" xmlns:cx="http://schemas.microsoft.com/office/drawing/2014/chartex" xmlns:cx1="http://schemas.microsoft.com/office/drawing/2015/9/8/chartex" xmlns:cx2="http://schemas.microsoft.com/office/drawing/2015/10/21/chartex" xmlns:cx3="http://schemas.microsoft.com/office/drawing/2016/5/9/chartex" xmlns:cx4="http://schemas.microsoft.com/office/drawing/2016/5/10/chartex" xmlns:cx5="http://schemas.microsoft.com/office/drawing/2016/5/11/chartex" xmlns:cx6="http://schemas.microsoft.com/office/drawing/2016/5/12/chartex" xmlns:cx7="http://schemas.microsoft.com/office/drawing/2016/5/13/chartex" xmlns:cx8="http://schemas.microsoft.com/office/drawing/2016/5/14/chartex" xmlns:mc="http://schemas.openxmlformats.org/markup-compatibility/2006" xmlns:aink="http://schemas.microsoft.com/office/drawing/2016/ink" xmlns:am3d="http://schemas.microsoft.com/office/drawing/2017/model3d" xmlns:o="urn:schemas-microsoft-com:office:office" xmlns:r="http://schemas.openxmlformats.org/officeDocument/2006/relationships" xmlns:m="http://schemas.openxmlformats.org/officeDocument/2006/math" xmlns:v="urn:schemas-microsoft-com:vml" xmlns:wp14="http://schemas.microsoft.com/office/word/2010/wordprocessingDrawing" xmlns:wp="http://schemas.openxmlformats.org/drawingml/2006/wordprocessingDrawing" xmlns:w10="urn:schemas-microsoft-com:office:word" xmlns:w="http://schemas.openxmlformats.org/wordprocessingml/2006/main" xmlns:w14="http://schemas.microsoft.com/office/word/2010/wordml" xmlns:w15="http://schemas.microsoft.com/office/word/2012/wordml" xmlns:w16cex="http://schemas.microsoft.com/office/word/2018/wordml/cex" xmlns:w16cid="http://schemas.microsoft.com/office/word/2016/wordml/cid" xmlns:w16="http://schemas.microsoft.com/office/word/2018/wordml" xmlns:w16se="http://schemas.microsoft.com/office/word/2015/wordml/symex" xmlns:wpg="http://schemas.microsoft.com/office/word/2010/wordprocessingGroup" xmlns:wpi="http://schemas.microsoft.com/office/word/2010/wordprocessingInk" xmlns:wne="http://schemas.microsoft.com/office/word/2006/wordml" xmlns:wps="http://schemas.microsoft.com/office/word/2010/wordprocessingShape" mc:Ignorable="w14 w15 w16se w16cid w16 w16cex wp14">
   <w:p>
     <w:pPr>
       <w:pStyle w:val="Footer"/>
@@ -4549,7 +4759,7 @@
 </file>
 
 <file path=word/footer3.xml><?xml version="1.0" encoding="utf-8"?>
-<w:ftr xmlns:wpc="http://schemas.microsoft.com/office/word/2010/wordprocessingCanvas" xmlns:cx="http://schemas.microsoft.com/office/drawing/2014/chartex" xmlns:cx1="http://schemas.microsoft.com/office/drawing/2015/9/8/chartex" xmlns:cx2="http://schemas.microsoft.com/office/drawing/2015/10/21/chartex" xmlns:cx3="http://schemas.microsoft.com/office/drawing/2016/5/9/chartex" xmlns:cx4="http://schemas.microsoft.com/office/drawing/2016/5/10/chartex" xmlns:cx5="http://schemas.microsoft.com/office/drawing/2016/5/11/chartex" xmlns:cx6="http://schemas.microsoft.com/office/drawing/2016/5/12/chartex" xmlns:cx7="http://schemas.microsoft.com/office/drawing/2016/5/13/chartex" xmlns:cx8="http://schemas.microsoft.com/office/drawing/2016/5/14/chartex" xmlns:mc="http://schemas.openxmlformats.org/markup-compatibility/2006" xmlns:aink="http://schemas.microsoft.com/office/drawing/2016/ink" xmlns:am3d="http://schemas.microsoft.com/office/drawing/2017/model3d" xmlns:o="urn:schemas-microsoft-com:office:office" xmlns:r="http://schemas.openxmlformats.org/officeDocument/2006/relationships" xmlns:m="http://schemas.openxmlformats.org/officeDocument/2006/math" xmlns:v="urn:schemas-microsoft-com:vml" xmlns:wp14="http://schemas.microsoft.com/office/word/2010/wordprocessingDrawing" xmlns:wp="http://schemas.openxmlformats.org/drawingml/2006/wordprocessingDrawing" xmlns:w10="urn:schemas-microsoft-com:office:word" xmlns:w="http://schemas.openxmlformats.org/wordprocessingml/2006/main" xmlns:w14="http://schemas.microsoft.com/office/word/2010/wordml" xmlns:w15="http://schemas.microsoft.com/office/word/2012/wordml" xmlns:w16cex="http://schemas.microsoft.com/office/word/2018/wordml/cex" xmlns:w16cid="http://schemas.microsoft.com/office/word/2016/wordml/cid" xmlns:w16="http://schemas.microsoft.com/office/word/2018/wordml" xmlns:w16sdtdh="http://schemas.microsoft.com/office/word/2020/wordml/sdtdatahash" xmlns:w16se="http://schemas.microsoft.com/office/word/2015/wordml/symex" xmlns:wpg="http://schemas.microsoft.com/office/word/2010/wordprocessingGroup" xmlns:wpi="http://schemas.microsoft.com/office/word/2010/wordprocessingInk" xmlns:wne="http://schemas.microsoft.com/office/word/2006/wordml" xmlns:wps="http://schemas.microsoft.com/office/word/2010/wordprocessingShape" mc:Ignorable="w14 w15 w16se w16cid w16 w16cex w16sdtdh wp14">
+<w:ftr xmlns:wpc="http://schemas.microsoft.com/office/word/2010/wordprocessingCanvas" xmlns:cx="http://schemas.microsoft.com/office/drawing/2014/chartex" xmlns:cx1="http://schemas.microsoft.com/office/drawing/2015/9/8/chartex" xmlns:cx2="http://schemas.microsoft.com/office/drawing/2015/10/21/chartex" xmlns:cx3="http://schemas.microsoft.com/office/drawing/2016/5/9/chartex" xmlns:cx4="http://schemas.microsoft.com/office/drawing/2016/5/10/chartex" xmlns:cx5="http://schemas.microsoft.com/office/drawing/2016/5/11/chartex" xmlns:cx6="http://schemas.microsoft.com/office/drawing/2016/5/12/chartex" xmlns:cx7="http://schemas.microsoft.com/office/drawing/2016/5/13/chartex" xmlns:cx8="http://schemas.microsoft.com/office/drawing/2016/5/14/chartex" xmlns:mc="http://schemas.openxmlformats.org/markup-compatibility/2006" xmlns:aink="http://schemas.microsoft.com/office/drawing/2016/ink" xmlns:am3d="http://schemas.microsoft.com/office/drawing/2017/model3d" xmlns:o="urn:schemas-microsoft-com:office:office" xmlns:r="http://schemas.openxmlformats.org/officeDocument/2006/relationships" xmlns:m="http://schemas.openxmlformats.org/officeDocument/2006/math" xmlns:v="urn:schemas-microsoft-com:vml" xmlns:wp14="http://schemas.microsoft.com/office/word/2010/wordprocessingDrawing" xmlns:wp="http://schemas.openxmlformats.org/drawingml/2006/wordprocessingDrawing" xmlns:w10="urn:schemas-microsoft-com:office:word" xmlns:w="http://schemas.openxmlformats.org/wordprocessingml/2006/main" xmlns:w14="http://schemas.microsoft.com/office/word/2010/wordml" xmlns:w15="http://schemas.microsoft.com/office/word/2012/wordml" xmlns:w16cex="http://schemas.microsoft.com/office/word/2018/wordml/cex" xmlns:w16cid="http://schemas.microsoft.com/office/word/2016/wordml/cid" xmlns:w16="http://schemas.microsoft.com/office/word/2018/wordml" xmlns:w16se="http://schemas.microsoft.com/office/word/2015/wordml/symex" xmlns:wpg="http://schemas.microsoft.com/office/word/2010/wordprocessingGroup" xmlns:wpi="http://schemas.microsoft.com/office/word/2010/wordprocessingInk" xmlns:wne="http://schemas.microsoft.com/office/word/2006/wordml" xmlns:wps="http://schemas.microsoft.com/office/word/2010/wordprocessingShape" mc:Ignorable="w14 w15 w16se w16cid w16 w16cex wp14">
   <w:p>
     <w:pPr>
       <w:pStyle w:val="Footer"/>
@@ -4559,7 +4769,7 @@
 </file>
 
 <file path=word/footnotes.xml><?xml version="1.0" encoding="utf-8"?>
-<w:footnotes xmlns:wpc="http://schemas.microsoft.com/office/word/2010/wordprocessingCanvas" xmlns:cx="http://schemas.microsoft.com/office/drawing/2014/chartex" xmlns:cx1="http://schemas.microsoft.com/office/drawing/2015/9/8/chartex" xmlns:cx2="http://schemas.microsoft.com/office/drawing/2015/10/21/chartex" xmlns:cx3="http://schemas.microsoft.com/office/drawing/2016/5/9/chartex" xmlns:cx4="http://schemas.microsoft.com/office/drawing/2016/5/10/chartex" xmlns:cx5="http://schemas.microsoft.com/office/drawing/2016/5/11/chartex" xmlns:cx6="http://schemas.microsoft.com/office/drawing/2016/5/12/chartex" xmlns:cx7="http://schemas.microsoft.com/office/drawing/2016/5/13/chartex" xmlns:cx8="http://schemas.microsoft.com/office/drawing/2016/5/14/chartex" xmlns:mc="http://schemas.openxmlformats.org/markup-compatibility/2006" xmlns:aink="http://schemas.microsoft.com/office/drawing/2016/ink" xmlns:am3d="http://schemas.microsoft.com/office/drawing/2017/model3d" xmlns:o="urn:schemas-microsoft-com:office:office" xmlns:r="http://schemas.openxmlformats.org/officeDocument/2006/relationships" xmlns:m="http://schemas.openxmlformats.org/officeDocument/2006/math" xmlns:v="urn:schemas-microsoft-com:vml" xmlns:wp14="http://schemas.microsoft.com/office/word/2010/wordprocessingDrawing" xmlns:wp="http://schemas.openxmlformats.org/drawingml/2006/wordprocessingDrawing" xmlns:w10="urn:schemas-microsoft-com:office:word" xmlns:w="http://schemas.openxmlformats.org/wordprocessingml/2006/main" xmlns:w14="http://schemas.microsoft.com/office/word/2010/wordml" xmlns:w15="http://schemas.microsoft.com/office/word/2012/wordml" xmlns:w16cex="http://schemas.microsoft.com/office/word/2018/wordml/cex" xmlns:w16cid="http://schemas.microsoft.com/office/word/2016/wordml/cid" xmlns:w16="http://schemas.microsoft.com/office/word/2018/wordml" xmlns:w16sdtdh="http://schemas.microsoft.com/office/word/2020/wordml/sdtdatahash" xmlns:w16se="http://schemas.microsoft.com/office/word/2015/wordml/symex" xmlns:wpg="http://schemas.microsoft.com/office/word/2010/wordprocessingGroup" xmlns:wpi="http://schemas.microsoft.com/office/word/2010/wordprocessingInk" xmlns:wne="http://schemas.microsoft.com/office/word/2006/wordml" xmlns:wps="http://schemas.microsoft.com/office/word/2010/wordprocessingShape" mc:Ignorable="w14 w15 w16se w16cid w16 w16cex w16sdtdh wp14">
+<w:footnotes xmlns:wpc="http://schemas.microsoft.com/office/word/2010/wordprocessingCanvas" xmlns:cx="http://schemas.microsoft.com/office/drawing/2014/chartex" xmlns:cx1="http://schemas.microsoft.com/office/drawing/2015/9/8/chartex" xmlns:cx2="http://schemas.microsoft.com/office/drawing/2015/10/21/chartex" xmlns:cx3="http://schemas.microsoft.com/office/drawing/2016/5/9/chartex" xmlns:cx4="http://schemas.microsoft.com/office/drawing/2016/5/10/chartex" xmlns:cx5="http://schemas.microsoft.com/office/drawing/2016/5/11/chartex" xmlns:cx6="http://schemas.microsoft.com/office/drawing/2016/5/12/chartex" xmlns:cx7="http://schemas.microsoft.com/office/drawing/2016/5/13/chartex" xmlns:cx8="http://schemas.microsoft.com/office/drawing/2016/5/14/chartex" xmlns:mc="http://schemas.openxmlformats.org/markup-compatibility/2006" xmlns:aink="http://schemas.microsoft.com/office/drawing/2016/ink" xmlns:am3d="http://schemas.microsoft.com/office/drawing/2017/model3d" xmlns:o="urn:schemas-microsoft-com:office:office" xmlns:r="http://schemas.openxmlformats.org/officeDocument/2006/relationships" xmlns:m="http://schemas.openxmlformats.org/officeDocument/2006/math" xmlns:v="urn:schemas-microsoft-com:vml" xmlns:wp14="http://schemas.microsoft.com/office/word/2010/wordprocessingDrawing" xmlns:wp="http://schemas.openxmlformats.org/drawingml/2006/wordprocessingDrawing" xmlns:w10="urn:schemas-microsoft-com:office:word" xmlns:w="http://schemas.openxmlformats.org/wordprocessingml/2006/main" xmlns:w14="http://schemas.microsoft.com/office/word/2010/wordml" xmlns:w15="http://schemas.microsoft.com/office/word/2012/wordml" xmlns:w16cex="http://schemas.microsoft.com/office/word/2018/wordml/cex" xmlns:w16cid="http://schemas.microsoft.com/office/word/2016/wordml/cid" xmlns:w16="http://schemas.microsoft.com/office/word/2018/wordml" xmlns:w16se="http://schemas.microsoft.com/office/word/2015/wordml/symex" xmlns:wpg="http://schemas.microsoft.com/office/word/2010/wordprocessingGroup" xmlns:wpi="http://schemas.microsoft.com/office/word/2010/wordprocessingInk" xmlns:wne="http://schemas.microsoft.com/office/word/2006/wordml" xmlns:wps="http://schemas.microsoft.com/office/word/2010/wordprocessingShape" mc:Ignorable="w14 w15 w16se w16cid w16 w16cex wp14">
   <w:footnote w:type="separator" w:id="-1">
     <w:p>
       <w:r>
@@ -4578,7 +4788,7 @@
 </file>
 
 <file path=word/header1.xml><?xml version="1.0" encoding="utf-8"?>
-<w:hdr xmlns:wpc="http://schemas.microsoft.com/office/word/2010/wordprocessingCanvas" xmlns:cx="http://schemas.microsoft.com/office/drawing/2014/chartex" xmlns:cx1="http://schemas.microsoft.com/office/drawing/2015/9/8/chartex" xmlns:cx2="http://schemas.microsoft.com/office/drawing/2015/10/21/chartex" xmlns:cx3="http://schemas.microsoft.com/office/drawing/2016/5/9/chartex" xmlns:cx4="http://schemas.microsoft.com/office/drawing/2016/5/10/chartex" xmlns:cx5="http://schemas.microsoft.com/office/drawing/2016/5/11/chartex" xmlns:cx6="http://schemas.microsoft.com/office/drawing/2016/5/12/chartex" xmlns:cx7="http://schemas.microsoft.com/office/drawing/2016/5/13/chartex" xmlns:cx8="http://schemas.microsoft.com/office/drawing/2016/5/14/chartex" xmlns:mc="http://schemas.openxmlformats.org/markup-compatibility/2006" xmlns:aink="http://schemas.microsoft.com/office/drawing/2016/ink" xmlns:am3d="http://schemas.microsoft.com/office/drawing/2017/model3d" xmlns:o="urn:schemas-microsoft-com:office:office" xmlns:r="http://schemas.openxmlformats.org/officeDocument/2006/relationships" xmlns:m="http://schemas.openxmlformats.org/officeDocument/2006/math" xmlns:v="urn:schemas-microsoft-com:vml" xmlns:wp14="http://schemas.microsoft.com/office/word/2010/wordprocessingDrawing" xmlns:wp="http://schemas.openxmlformats.org/drawingml/2006/wordprocessingDrawing" xmlns:w10="urn:schemas-microsoft-com:office:word" xmlns:w="http://schemas.openxmlformats.org/wordprocessingml/2006/main" xmlns:w14="http://schemas.microsoft.com/office/word/2010/wordml" xmlns:w15="http://schemas.microsoft.com/office/word/2012/wordml" xmlns:w16cex="http://schemas.microsoft.com/office/word/2018/wordml/cex" xmlns:w16cid="http://schemas.microsoft.com/office/word/2016/wordml/cid" xmlns:w16="http://schemas.microsoft.com/office/word/2018/wordml" xmlns:w16sdtdh="http://schemas.microsoft.com/office/word/2020/wordml/sdtdatahash" xmlns:w16se="http://schemas.microsoft.com/office/word/2015/wordml/symex" xmlns:wpg="http://schemas.microsoft.com/office/word/2010/wordprocessingGroup" xmlns:wpi="http://schemas.microsoft.com/office/word/2010/wordprocessingInk" xmlns:wne="http://schemas.microsoft.com/office/word/2006/wordml" xmlns:wps="http://schemas.microsoft.com/office/word/2010/wordprocessingShape" mc:Ignorable="w14 w15 w16se w16cid w16 w16cex w16sdtdh wp14">
+<w:hdr xmlns:wpc="http://schemas.microsoft.com/office/word/2010/wordprocessingCanvas" xmlns:cx="http://schemas.microsoft.com/office/drawing/2014/chartex" xmlns:cx1="http://schemas.microsoft.com/office/drawing/2015/9/8/chartex" xmlns:cx2="http://schemas.microsoft.com/office/drawing/2015/10/21/chartex" xmlns:cx3="http://schemas.microsoft.com/office/drawing/2016/5/9/chartex" xmlns:cx4="http://schemas.microsoft.com/office/drawing/2016/5/10/chartex" xmlns:cx5="http://schemas.microsoft.com/office/drawing/2016/5/11/chartex" xmlns:cx6="http://schemas.microsoft.com/office/drawing/2016/5/12/chartex" xmlns:cx7="http://schemas.microsoft.com/office/drawing/2016/5/13/chartex" xmlns:cx8="http://schemas.microsoft.com/office/drawing/2016/5/14/chartex" xmlns:mc="http://schemas.openxmlformats.org/markup-compatibility/2006" xmlns:aink="http://schemas.microsoft.com/office/drawing/2016/ink" xmlns:am3d="http://schemas.microsoft.com/office/drawing/2017/model3d" xmlns:o="urn:schemas-microsoft-com:office:office" xmlns:r="http://schemas.openxmlformats.org/officeDocument/2006/relationships" xmlns:m="http://schemas.openxmlformats.org/officeDocument/2006/math" xmlns:v="urn:schemas-microsoft-com:vml" xmlns:wp14="http://schemas.microsoft.com/office/word/2010/wordprocessingDrawing" xmlns:wp="http://schemas.openxmlformats.org/drawingml/2006/wordprocessingDrawing" xmlns:w10="urn:schemas-microsoft-com:office:word" xmlns:w="http://schemas.openxmlformats.org/wordprocessingml/2006/main" xmlns:w14="http://schemas.microsoft.com/office/word/2010/wordml" xmlns:w15="http://schemas.microsoft.com/office/word/2012/wordml" xmlns:w16cex="http://schemas.microsoft.com/office/word/2018/wordml/cex" xmlns:w16cid="http://schemas.microsoft.com/office/word/2016/wordml/cid" xmlns:w16="http://schemas.microsoft.com/office/word/2018/wordml" xmlns:w16se="http://schemas.microsoft.com/office/word/2015/wordml/symex" xmlns:wpg="http://schemas.microsoft.com/office/word/2010/wordprocessingGroup" xmlns:wpi="http://schemas.microsoft.com/office/word/2010/wordprocessingInk" xmlns:wne="http://schemas.microsoft.com/office/word/2006/wordml" xmlns:wps="http://schemas.microsoft.com/office/word/2010/wordprocessingShape" mc:Ignorable="w14 w15 w16se w16cid w16 w16cex wp14">
   <w:p>
     <w:pPr>
       <w:pStyle w:val="Header"/>
@@ -4588,7 +4798,7 @@
 </file>
 
 <file path=word/header2.xml><?xml version="1.0" encoding="utf-8"?>
-<w:hdr xmlns:wpc="http://schemas.microsoft.com/office/word/2010/wordprocessingCanvas" xmlns:cx="http://schemas.microsoft.com/office/drawing/2014/chartex" xmlns:cx1="http://schemas.microsoft.com/office/drawing/2015/9/8/chartex" xmlns:cx2="http://schemas.microsoft.com/office/drawing/2015/10/21/chartex" xmlns:cx3="http://schemas.microsoft.com/office/drawing/2016/5/9/chartex" xmlns:cx4="http://schemas.microsoft.com/office/drawing/2016/5/10/chartex" xmlns:cx5="http://schemas.microsoft.com/office/drawing/2016/5/11/chartex" xmlns:cx6="http://schemas.microsoft.com/office/drawing/2016/5/12/chartex" xmlns:cx7="http://schemas.microsoft.com/office/drawing/2016/5/13/chartex" xmlns:cx8="http://schemas.microsoft.com/office/drawing/2016/5/14/chartex" xmlns:mc="http://schemas.openxmlformats.org/markup-compatibility/2006" xmlns:aink="http://schemas.microsoft.com/office/drawing/2016/ink" xmlns:am3d="http://schemas.microsoft.com/office/drawing/2017/model3d" xmlns:o="urn:schemas-microsoft-com:office:office" xmlns:r="http://schemas.openxmlformats.org/officeDocument/2006/relationships" xmlns:m="http://schemas.openxmlformats.org/officeDocument/2006/math" xmlns:v="urn:schemas-microsoft-com:vml" xmlns:wp14="http://schemas.microsoft.com/office/word/2010/wordprocessingDrawing" xmlns:wp="http://schemas.openxmlformats.org/drawingml/2006/wordprocessingDrawing" xmlns:w10="urn:schemas-microsoft-com:office:word" xmlns:w="http://schemas.openxmlformats.org/wordprocessingml/2006/main" xmlns:w14="http://schemas.microsoft.com/office/word/2010/wordml" xmlns:w15="http://schemas.microsoft.com/office/word/2012/wordml" xmlns:w16cex="http://schemas.microsoft.com/office/word/2018/wordml/cex" xmlns:w16cid="http://schemas.microsoft.com/office/word/2016/wordml/cid" xmlns:w16="http://schemas.microsoft.com/office/word/2018/wordml" xmlns:w16sdtdh="http://schemas.microsoft.com/office/word/2020/wordml/sdtdatahash" xmlns:w16se="http://schemas.microsoft.com/office/word/2015/wordml/symex" xmlns:wpg="http://schemas.microsoft.com/office/word/2010/wordprocessingGroup" xmlns:wpi="http://schemas.microsoft.com/office/word/2010/wordprocessingInk" xmlns:wne="http://schemas.microsoft.com/office/word/2006/wordml" xmlns:wps="http://schemas.microsoft.com/office/word/2010/wordprocessingShape" mc:Ignorable="w14 w15 w16se w16cid w16 w16cex w16sdtdh wp14">
+<w:hdr xmlns:wpc="http://schemas.microsoft.com/office/word/2010/wordprocessingCanvas" xmlns:cx="http://schemas.microsoft.com/office/drawing/2014/chartex" xmlns:cx1="http://schemas.microsoft.com/office/drawing/2015/9/8/chartex" xmlns:cx2="http://schemas.microsoft.com/office/drawing/2015/10/21/chartex" xmlns:cx3="http://schemas.microsoft.com/office/drawing/2016/5/9/chartex" xmlns:cx4="http://schemas.microsoft.com/office/drawing/2016/5/10/chartex" xmlns:cx5="http://schemas.microsoft.com/office/drawing/2016/5/11/chartex" xmlns:cx6="http://schemas.microsoft.com/office/drawing/2016/5/12/chartex" xmlns:cx7="http://schemas.microsoft.com/office/drawing/2016/5/13/chartex" xmlns:cx8="http://schemas.microsoft.com/office/drawing/2016/5/14/chartex" xmlns:mc="http://schemas.openxmlformats.org/markup-compatibility/2006" xmlns:aink="http://schemas.microsoft.com/office/drawing/2016/ink" xmlns:am3d="http://schemas.microsoft.com/office/drawing/2017/model3d" xmlns:o="urn:schemas-microsoft-com:office:office" xmlns:r="http://schemas.openxmlformats.org/officeDocument/2006/relationships" xmlns:m="http://schemas.openxmlformats.org/officeDocument/2006/math" xmlns:v="urn:schemas-microsoft-com:vml" xmlns:wp14="http://schemas.microsoft.com/office/word/2010/wordprocessingDrawing" xmlns:wp="http://schemas.openxmlformats.org/drawingml/2006/wordprocessingDrawing" xmlns:w10="urn:schemas-microsoft-com:office:word" xmlns:w="http://schemas.openxmlformats.org/wordprocessingml/2006/main" xmlns:w14="http://schemas.microsoft.com/office/word/2010/wordml" xmlns:w15="http://schemas.microsoft.com/office/word/2012/wordml" xmlns:w16cex="http://schemas.microsoft.com/office/word/2018/wordml/cex" xmlns:w16cid="http://schemas.microsoft.com/office/word/2016/wordml/cid" xmlns:w16="http://schemas.microsoft.com/office/word/2018/wordml" xmlns:w16se="http://schemas.microsoft.com/office/word/2015/wordml/symex" xmlns:wpg="http://schemas.microsoft.com/office/word/2010/wordprocessingGroup" xmlns:wpi="http://schemas.microsoft.com/office/word/2010/wordprocessingInk" xmlns:wne="http://schemas.microsoft.com/office/word/2006/wordml" xmlns:wps="http://schemas.microsoft.com/office/word/2010/wordprocessingShape" mc:Ignorable="w14 w15 w16se w16cid w16 w16cex wp14">
   <w:p>
     <w:pPr>
       <w:pStyle w:val="Header"/>
@@ -4598,7 +4808,7 @@
 </file>
 
 <file path=word/header3.xml><?xml version="1.0" encoding="utf-8"?>
-<w:hdr xmlns:wpc="http://schemas.microsoft.com/office/word/2010/wordprocessingCanvas" xmlns:cx="http://schemas.microsoft.com/office/drawing/2014/chartex" xmlns:cx1="http://schemas.microsoft.com/office/drawing/2015/9/8/chartex" xmlns:cx2="http://schemas.microsoft.com/office/drawing/2015/10/21/chartex" xmlns:cx3="http://schemas.microsoft.com/office/drawing/2016/5/9/chartex" xmlns:cx4="http://schemas.microsoft.com/office/drawing/2016/5/10/chartex" xmlns:cx5="http://schemas.microsoft.com/office/drawing/2016/5/11/chartex" xmlns:cx6="http://schemas.microsoft.com/office/drawing/2016/5/12/chartex" xmlns:cx7="http://schemas.microsoft.com/office/drawing/2016/5/13/chartex" xmlns:cx8="http://schemas.microsoft.com/office/drawing/2016/5/14/chartex" xmlns:mc="http://schemas.openxmlformats.org/markup-compatibility/2006" xmlns:aink="http://schemas.microsoft.com/office/drawing/2016/ink" xmlns:am3d="http://schemas.microsoft.com/office/drawing/2017/model3d" xmlns:o="urn:schemas-microsoft-com:office:office" xmlns:r="http://schemas.openxmlformats.org/officeDocument/2006/relationships" xmlns:m="http://schemas.openxmlformats.org/officeDocument/2006/math" xmlns:v="urn:schemas-microsoft-com:vml" xmlns:wp14="http://schemas.microsoft.com/office/word/2010/wordprocessingDrawing" xmlns:wp="http://schemas.openxmlformats.org/drawingml/2006/wordprocessingDrawing" xmlns:w10="urn:schemas-microsoft-com:office:word" xmlns:w="http://schemas.openxmlformats.org/wordprocessingml/2006/main" xmlns:w14="http://schemas.microsoft.com/office/word/2010/wordml" xmlns:w15="http://schemas.microsoft.com/office/word/2012/wordml" xmlns:w16cex="http://schemas.microsoft.com/office/word/2018/wordml/cex" xmlns:w16cid="http://schemas.microsoft.com/office/word/2016/wordml/cid" xmlns:w16="http://schemas.microsoft.com/office/word/2018/wordml" xmlns:w16sdtdh="http://schemas.microsoft.com/office/word/2020/wordml/sdtdatahash" xmlns:w16se="http://schemas.microsoft.com/office/word/2015/wordml/symex" xmlns:wpg="http://schemas.microsoft.com/office/word/2010/wordprocessingGroup" xmlns:wpi="http://schemas.microsoft.com/office/word/2010/wordprocessingInk" xmlns:wne="http://schemas.microsoft.com/office/word/2006/wordml" xmlns:wps="http://schemas.microsoft.com/office/word/2010/wordprocessingShape" mc:Ignorable="w14 w15 w16se w16cid w16 w16cex w16sdtdh wp14">
+<w:hdr xmlns:wpc="http://schemas.microsoft.com/office/word/2010/wordprocessingCanvas" xmlns:cx="http://schemas.microsoft.com/office/drawing/2014/chartex" xmlns:cx1="http://schemas.microsoft.com/office/drawing/2015/9/8/chartex" xmlns:cx2="http://schemas.microsoft.com/office/drawing/2015/10/21/chartex" xmlns:cx3="http://schemas.microsoft.com/office/drawing/2016/5/9/chartex" xmlns:cx4="http://schemas.microsoft.com/office/drawing/2016/5/10/chartex" xmlns:cx5="http://schemas.microsoft.com/office/drawing/2016/5/11/chartex" xmlns:cx6="http://schemas.microsoft.com/office/drawing/2016/5/12/chartex" xmlns:cx7="http://schemas.microsoft.com/office/drawing/2016/5/13/chartex" xmlns:cx8="http://schemas.microsoft.com/office/drawing/2016/5/14/chartex" xmlns:mc="http://schemas.openxmlformats.org/markup-compatibility/2006" xmlns:aink="http://schemas.microsoft.com/office/drawing/2016/ink" xmlns:am3d="http://schemas.microsoft.com/office/drawing/2017/model3d" xmlns:o="urn:schemas-microsoft-com:office:office" xmlns:r="http://schemas.openxmlformats.org/officeDocument/2006/relationships" xmlns:m="http://schemas.openxmlformats.org/officeDocument/2006/math" xmlns:v="urn:schemas-microsoft-com:vml" xmlns:wp14="http://schemas.microsoft.com/office/word/2010/wordprocessingDrawing" xmlns:wp="http://schemas.openxmlformats.org/drawingml/2006/wordprocessingDrawing" xmlns:w10="urn:schemas-microsoft-com:office:word" xmlns:w="http://schemas.openxmlformats.org/wordprocessingml/2006/main" xmlns:w14="http://schemas.microsoft.com/office/word/2010/wordml" xmlns:w15="http://schemas.microsoft.com/office/word/2012/wordml" xmlns:w16cex="http://schemas.microsoft.com/office/word/2018/wordml/cex" xmlns:w16cid="http://schemas.microsoft.com/office/word/2016/wordml/cid" xmlns:w16="http://schemas.microsoft.com/office/word/2018/wordml" xmlns:w16se="http://schemas.microsoft.com/office/word/2015/wordml/symex" xmlns:wpg="http://schemas.microsoft.com/office/word/2010/wordprocessingGroup" xmlns:wpi="http://schemas.microsoft.com/office/word/2010/wordprocessingInk" xmlns:wne="http://schemas.microsoft.com/office/word/2006/wordml" xmlns:wps="http://schemas.microsoft.com/office/word/2010/wordprocessingShape" mc:Ignorable="w14 w15 w16se w16cid w16 w16cex wp14">
   <w:p>
     <w:pPr>
       <w:pStyle w:val="Header"/>
@@ -4608,7 +4818,7 @@
 </file>
 
 <file path=word/numbering.xml><?xml version="1.0" encoding="utf-8"?>
-<w:numbering xmlns:wpc="http://schemas.microsoft.com/office/word/2010/wordprocessingCanvas" xmlns:cx="http://schemas.microsoft.com/office/drawing/2014/chartex" xmlns:cx1="http://schemas.microsoft.com/office/drawing/2015/9/8/chartex" xmlns:cx2="http://schemas.microsoft.com/office/drawing/2015/10/21/chartex" xmlns:cx3="http://schemas.microsoft.com/office/drawing/2016/5/9/chartex" xmlns:cx4="http://schemas.microsoft.com/office/drawing/2016/5/10/chartex" xmlns:cx5="http://schemas.microsoft.com/office/drawing/2016/5/11/chartex" xmlns:cx6="http://schemas.microsoft.com/office/drawing/2016/5/12/chartex" xmlns:cx7="http://schemas.microsoft.com/office/drawing/2016/5/13/chartex" xmlns:cx8="http://schemas.microsoft.com/office/drawing/2016/5/14/chartex" xmlns:mc="http://schemas.openxmlformats.org/markup-compatibility/2006" xmlns:aink="http://schemas.microsoft.com/office/drawing/2016/ink" xmlns:am3d="http://schemas.microsoft.com/office/drawing/2017/model3d" xmlns:o="urn:schemas-microsoft-com:office:office" xmlns:r="http://schemas.openxmlformats.org/officeDocument/2006/relationships" xmlns:m="http://schemas.openxmlformats.org/officeDocument/2006/math" xmlns:v="urn:schemas-microsoft-com:vml" xmlns:wp14="http://schemas.microsoft.com/office/word/2010/wordprocessingDrawing" xmlns:wp="http://schemas.openxmlformats.org/drawingml/2006/wordprocessingDrawing" xmlns:w10="urn:schemas-microsoft-com:office:word" xmlns:w="http://schemas.openxmlformats.org/wordprocessingml/2006/main" xmlns:w14="http://schemas.microsoft.com/office/word/2010/wordml" xmlns:w15="http://schemas.microsoft.com/office/word/2012/wordml" xmlns:w16cex="http://schemas.microsoft.com/office/word/2018/wordml/cex" xmlns:w16cid="http://schemas.microsoft.com/office/word/2016/wordml/cid" xmlns:w16="http://schemas.microsoft.com/office/word/2018/wordml" xmlns:w16sdtdh="http://schemas.microsoft.com/office/word/2020/wordml/sdtdatahash" xmlns:w16se="http://schemas.microsoft.com/office/word/2015/wordml/symex" xmlns:wpg="http://schemas.microsoft.com/office/word/2010/wordprocessingGroup" xmlns:wpi="http://schemas.microsoft.com/office/word/2010/wordprocessingInk" xmlns:wne="http://schemas.microsoft.com/office/word/2006/wordml" xmlns:wps="http://schemas.microsoft.com/office/word/2010/wordprocessingShape" mc:Ignorable="w14 w15 w16se w16cid w16 w16cex w16sdtdh wp14">
+<w:numbering xmlns:wpc="http://schemas.microsoft.com/office/word/2010/wordprocessingCanvas" xmlns:cx="http://schemas.microsoft.com/office/drawing/2014/chartex" xmlns:cx1="http://schemas.microsoft.com/office/drawing/2015/9/8/chartex" xmlns:cx2="http://schemas.microsoft.com/office/drawing/2015/10/21/chartex" xmlns:cx3="http://schemas.microsoft.com/office/drawing/2016/5/9/chartex" xmlns:cx4="http://schemas.microsoft.com/office/drawing/2016/5/10/chartex" xmlns:cx5="http://schemas.microsoft.com/office/drawing/2016/5/11/chartex" xmlns:cx6="http://schemas.microsoft.com/office/drawing/2016/5/12/chartex" xmlns:cx7="http://schemas.microsoft.com/office/drawing/2016/5/13/chartex" xmlns:cx8="http://schemas.microsoft.com/office/drawing/2016/5/14/chartex" xmlns:mc="http://schemas.openxmlformats.org/markup-compatibility/2006" xmlns:aink="http://schemas.microsoft.com/office/drawing/2016/ink" xmlns:am3d="http://schemas.microsoft.com/office/drawing/2017/model3d" xmlns:o="urn:schemas-microsoft-com:office:office" xmlns:r="http://schemas.openxmlformats.org/officeDocument/2006/relationships" xmlns:m="http://schemas.openxmlformats.org/officeDocument/2006/math" xmlns:v="urn:schemas-microsoft-com:vml" xmlns:wp14="http://schemas.microsoft.com/office/word/2010/wordprocessingDrawing" xmlns:wp="http://schemas.openxmlformats.org/drawingml/2006/wordprocessingDrawing" xmlns:w10="urn:schemas-microsoft-com:office:word" xmlns:w="http://schemas.openxmlformats.org/wordprocessingml/2006/main" xmlns:w14="http://schemas.microsoft.com/office/word/2010/wordml" xmlns:w15="http://schemas.microsoft.com/office/word/2012/wordml" xmlns:w16cex="http://schemas.microsoft.com/office/word/2018/wordml/cex" xmlns:w16cid="http://schemas.microsoft.com/office/word/2016/wordml/cid" xmlns:w16="http://schemas.microsoft.com/office/word/2018/wordml" xmlns:w16se="http://schemas.microsoft.com/office/word/2015/wordml/symex" xmlns:wpg="http://schemas.microsoft.com/office/word/2010/wordprocessingGroup" xmlns:wpi="http://schemas.microsoft.com/office/word/2010/wordprocessingInk" xmlns:wne="http://schemas.microsoft.com/office/word/2006/wordml" xmlns:wps="http://schemas.microsoft.com/office/word/2010/wordprocessingShape" mc:Ignorable="w14 w15 w16se w16cid w16 w16cex wp14">
   <w:abstractNum w:abstractNumId="0" w15:restartNumberingAfterBreak="0">
     <w:nsid w:val="01584048"/>
     <w:multiLevelType w:val="hybridMultilevel"/>
@@ -7050,7 +7260,7 @@
 </file>
 
 <file path=word/styles.xml><?xml version="1.0" encoding="utf-8"?>
-<w:styles xmlns:mc="http://schemas.openxmlformats.org/markup-compatibility/2006" xmlns:r="http://schemas.openxmlformats.org/officeDocument/2006/relationships" xmlns:w="http://schemas.openxmlformats.org/wordprocessingml/2006/main" xmlns:w14="http://schemas.microsoft.com/office/word/2010/wordml" xmlns:w15="http://schemas.microsoft.com/office/word/2012/wordml" xmlns:w16cex="http://schemas.microsoft.com/office/word/2018/wordml/cex" xmlns:w16cid="http://schemas.microsoft.com/office/word/2016/wordml/cid" xmlns:w16="http://schemas.microsoft.com/office/word/2018/wordml" xmlns:w16sdtdh="http://schemas.microsoft.com/office/word/2020/wordml/sdtdatahash" xmlns:w16se="http://schemas.microsoft.com/office/word/2015/wordml/symex" mc:Ignorable="w14 w15 w16se w16cid w16 w16cex w16sdtdh">
+<w:styles xmlns:mc="http://schemas.openxmlformats.org/markup-compatibility/2006" xmlns:r="http://schemas.openxmlformats.org/officeDocument/2006/relationships" xmlns:w="http://schemas.openxmlformats.org/wordprocessingml/2006/main" xmlns:w14="http://schemas.microsoft.com/office/word/2010/wordml" xmlns:w15="http://schemas.microsoft.com/office/word/2012/wordml" xmlns:w16cex="http://schemas.microsoft.com/office/word/2018/wordml/cex" xmlns:w16cid="http://schemas.microsoft.com/office/word/2016/wordml/cid" xmlns:w16="http://schemas.microsoft.com/office/word/2018/wordml" xmlns:w16se="http://schemas.microsoft.com/office/word/2015/wordml/symex" mc:Ignorable="w14 w15 w16se w16cid w16 w16cex">
   <w:docDefaults>
     <w:rPrDefault>
       <w:rPr>

</xml_diff>